<commit_message>
Adding the powerpoint slides and add archtecture rationlie portions
</commit_message>
<xml_diff>
--- a/Assignment 2 Software Arctecture/Section2.docx
+++ b/Assignment 2 Software Arctecture/Section2.docx
@@ -203,9 +203,16 @@
     </w:p>
     <w:p>
       <w:pPr>
-        <w:pStyle w:val="Heading3"/>
-      </w:pPr>
-      <w:r>
+        <w:rPr>
+          <w:b/>
+          <w:sz w:val="28"/>
+        </w:rPr>
+      </w:pPr>
+      <w:r>
+        <w:rPr>
+          <w:b/>
+          <w:sz w:val="28"/>
+        </w:rPr>
         <w:t>OTIS Service:</w:t>
       </w:r>
     </w:p>
@@ -334,7 +341,11 @@
               <w:t>The service</w:t>
             </w:r>
             <w:r>
-              <w:t xml:space="preserve"> module consists of triggers </w:t>
+              <w:t xml:space="preserve"> module </w:t>
+            </w:r>
+            <w:r>
+              <w:lastRenderedPageBreak/>
+              <w:t xml:space="preserve">consists of triggers </w:t>
             </w:r>
             <w:r>
               <w:t>that</w:t>
@@ -348,9 +359,16 @@
     </w:tbl>
     <w:p>
       <w:pPr>
-        <w:pStyle w:val="Heading3"/>
-      </w:pPr>
-      <w:r>
+        <w:rPr>
+          <w:b/>
+          <w:sz w:val="28"/>
+        </w:rPr>
+      </w:pPr>
+      <w:r>
+        <w:rPr>
+          <w:b/>
+          <w:sz w:val="28"/>
+        </w:rPr>
         <w:lastRenderedPageBreak/>
         <w:t>Business Layer:</w:t>
       </w:r>
@@ -561,9 +579,16 @@
     <w:p/>
     <w:p>
       <w:pPr>
-        <w:pStyle w:val="Heading3"/>
-      </w:pPr>
-      <w:r>
+        <w:rPr>
+          <w:b/>
+          <w:sz w:val="28"/>
+        </w:rPr>
+      </w:pPr>
+      <w:r>
+        <w:rPr>
+          <w:b/>
+          <w:sz w:val="28"/>
+        </w:rPr>
         <w:t>OTIS data Model:</w:t>
       </w:r>
     </w:p>
@@ -704,9 +729,16 @@
     <w:p/>
     <w:p>
       <w:pPr>
-        <w:pStyle w:val="Heading3"/>
-      </w:pPr>
-      <w:r>
+        <w:rPr>
+          <w:b/>
+          <w:sz w:val="28"/>
+        </w:rPr>
+      </w:pPr>
+      <w:r>
+        <w:rPr>
+          <w:b/>
+          <w:sz w:val="28"/>
+        </w:rPr>
         <w:t>UI-Layer:</w:t>
       </w:r>
     </w:p>
@@ -803,6 +835,7 @@
           </w:tcPr>
           <w:p>
             <w:r>
+              <w:lastRenderedPageBreak/>
               <w:t xml:space="preserve">User </w:t>
             </w:r>
             <w:r>
@@ -1207,6 +1240,7 @@
           </w:tcPr>
           <w:p>
             <w:r>
+              <w:lastRenderedPageBreak/>
               <w:t>User Module</w:t>
             </w:r>
           </w:p>
@@ -1268,7 +1302,6 @@
           </w:tcPr>
           <w:p>
             <w:r>
-              <w:lastRenderedPageBreak/>
               <w:t>OTIS Logs</w:t>
             </w:r>
           </w:p>
@@ -1499,12 +1532,7 @@
         <w:t xml:space="preserve"> </w:t>
       </w:r>
       <w:r>
-        <w:t>(add key legend for sequence diagrams</w:t>
-      </w:r>
-      <w:bookmarkStart w:id="0" w:name="_GoBack"/>
-      <w:bookmarkEnd w:id="0"/>
-      <w:r>
-        <w:t>)</w:t>
+        <w:t>(add key legend for sequence diagrams)</w:t>
       </w:r>
     </w:p>
     <w:p>
@@ -2140,10 +2168,1251 @@
       </w:tr>
     </w:tbl>
     <w:p/>
+    <w:p>
+      <w:pPr>
+        <w:pStyle w:val="Heading1"/>
+      </w:pPr>
+      <w:r>
+        <w:t>Rationale:</w:t>
+      </w:r>
+    </w:p>
+    <w:p>
+      <w:pPr>
+        <w:pStyle w:val="Heading3"/>
+      </w:pPr>
+      <w:r>
+        <w:t xml:space="preserve">Architectural Drivers:  </w:t>
+      </w:r>
+    </w:p>
+    <w:tbl>
+      <w:tblPr>
+        <w:tblStyle w:val="PlainTable2"/>
+        <w:tblW w:w="0" w:type="auto"/>
+        <w:tblLook w:val="04A0" w:firstRow="1" w:lastRow="0" w:firstColumn="1" w:lastColumn="0" w:noHBand="0" w:noVBand="1"/>
+      </w:tblPr>
+      <w:tblGrid>
+        <w:gridCol w:w="3116"/>
+        <w:gridCol w:w="3117"/>
+        <w:gridCol w:w="3117"/>
+      </w:tblGrid>
+      <w:tr>
+        <w:trPr>
+          <w:cnfStyle w:val="100000000000" w:firstRow="1" w:lastRow="0" w:firstColumn="0" w:lastColumn="0" w:oddVBand="0" w:evenVBand="0" w:oddHBand="0" w:evenHBand="0" w:firstRowFirstColumn="0" w:firstRowLastColumn="0" w:lastRowFirstColumn="0" w:lastRowLastColumn="0"/>
+        </w:trPr>
+        <w:tc>
+          <w:tcPr>
+            <w:cnfStyle w:val="001000000000" w:firstRow="0" w:lastRow="0" w:firstColumn="1" w:lastColumn="0" w:oddVBand="0" w:evenVBand="0" w:oddHBand="0" w:evenHBand="0" w:firstRowFirstColumn="0" w:firstRowLastColumn="0" w:lastRowFirstColumn="0" w:lastRowLastColumn="0"/>
+            <w:tcW w:w="3116" w:type="dxa"/>
+          </w:tcPr>
+          <w:p>
+            <w:pPr>
+              <w:pStyle w:val="Heading3"/>
+              <w:outlineLvl w:val="2"/>
+            </w:pPr>
+            <w:r>
+              <w:t>Design Decision</w:t>
+            </w:r>
+          </w:p>
+        </w:tc>
+        <w:tc>
+          <w:tcPr>
+            <w:tcW w:w="3117" w:type="dxa"/>
+          </w:tcPr>
+          <w:p>
+            <w:pPr>
+              <w:pStyle w:val="Heading3"/>
+              <w:outlineLvl w:val="2"/>
+              <w:cnfStyle w:val="100000000000" w:firstRow="1" w:lastRow="0" w:firstColumn="0" w:lastColumn="0" w:oddVBand="0" w:evenVBand="0" w:oddHBand="0" w:evenHBand="0" w:firstRowFirstColumn="0" w:firstRowLastColumn="0" w:lastRowFirstColumn="0" w:lastRowLastColumn="0"/>
+            </w:pPr>
+            <w:r>
+              <w:t>Addresses</w:t>
+            </w:r>
+          </w:p>
+        </w:tc>
+        <w:tc>
+          <w:tcPr>
+            <w:tcW w:w="3117" w:type="dxa"/>
+          </w:tcPr>
+          <w:p>
+            <w:pPr>
+              <w:pStyle w:val="Heading3"/>
+              <w:outlineLvl w:val="2"/>
+              <w:cnfStyle w:val="100000000000" w:firstRow="1" w:lastRow="0" w:firstColumn="0" w:lastColumn="0" w:oddVBand="0" w:evenVBand="0" w:oddHBand="0" w:evenHBand="0" w:firstRowFirstColumn="0" w:firstRowLastColumn="0" w:lastRowFirstColumn="0" w:lastRowLastColumn="0"/>
+            </w:pPr>
+            <w:r>
+              <w:t xml:space="preserve">Rationale </w:t>
+            </w:r>
+          </w:p>
+        </w:tc>
+      </w:tr>
+      <w:tr>
+        <w:trPr>
+          <w:cnfStyle w:val="000000100000" w:firstRow="0" w:lastRow="0" w:firstColumn="0" w:lastColumn="0" w:oddVBand="0" w:evenVBand="0" w:oddHBand="1" w:evenHBand="0" w:firstRowFirstColumn="0" w:firstRowLastColumn="0" w:lastRowFirstColumn="0" w:lastRowLastColumn="0"/>
+        </w:trPr>
+        <w:tc>
+          <w:tcPr>
+            <w:cnfStyle w:val="001000000000" w:firstRow="0" w:lastRow="0" w:firstColumn="1" w:lastColumn="0" w:oddVBand="0" w:evenVBand="0" w:oddHBand="0" w:evenHBand="0" w:firstRowFirstColumn="0" w:firstRowLastColumn="0" w:lastRowFirstColumn="0" w:lastRowLastColumn="0"/>
+            <w:tcW w:w="3116" w:type="dxa"/>
+          </w:tcPr>
+          <w:p>
+            <w:pPr>
+              <w:rPr>
+                <w:b w:val="0"/>
+              </w:rPr>
+            </w:pPr>
+            <w:r>
+              <w:rPr>
+                <w:b w:val="0"/>
+              </w:rPr>
+              <w:t>Service-oriented architecture: Separate layers in the system</w:t>
+            </w:r>
+          </w:p>
+        </w:tc>
+        <w:tc>
+          <w:tcPr>
+            <w:tcW w:w="3117" w:type="dxa"/>
+          </w:tcPr>
+          <w:p>
+            <w:pPr>
+              <w:cnfStyle w:val="000000100000" w:firstRow="0" w:lastRow="0" w:firstColumn="0" w:lastColumn="0" w:oddVBand="0" w:evenVBand="0" w:oddHBand="1" w:evenHBand="0" w:firstRowFirstColumn="0" w:firstRowLastColumn="0" w:lastRowFirstColumn="0" w:lastRowLastColumn="0"/>
+            </w:pPr>
+            <w:r>
+              <w:t>QA1 (Maintainability)</w:t>
+            </w:r>
+          </w:p>
+        </w:tc>
+        <w:tc>
+          <w:tcPr>
+            <w:tcW w:w="3117" w:type="dxa"/>
+          </w:tcPr>
+          <w:p>
+            <w:pPr>
+              <w:cnfStyle w:val="000000100000" w:firstRow="0" w:lastRow="0" w:firstColumn="0" w:lastColumn="0" w:oddVBand="0" w:evenVBand="0" w:oddHBand="1" w:evenHBand="0" w:firstRowFirstColumn="0" w:firstRowLastColumn="0" w:lastRowFirstColumn="0" w:lastRowLastColumn="0"/>
+            </w:pPr>
+            <w:r>
+              <w:t xml:space="preserve">As there are </w:t>
+            </w:r>
+            <w:proofErr w:type="spellStart"/>
+            <w:r>
+              <w:t>sepe</w:t>
+            </w:r>
+            <w:proofErr w:type="spellEnd"/>
+          </w:p>
+        </w:tc>
+      </w:tr>
+      <w:tr>
+        <w:tc>
+          <w:tcPr>
+            <w:cnfStyle w:val="001000000000" w:firstRow="0" w:lastRow="0" w:firstColumn="1" w:lastColumn="0" w:oddVBand="0" w:evenVBand="0" w:oddHBand="0" w:evenHBand="0" w:firstRowFirstColumn="0" w:firstRowLastColumn="0" w:lastRowFirstColumn="0" w:lastRowLastColumn="0"/>
+            <w:tcW w:w="3116" w:type="dxa"/>
+          </w:tcPr>
+          <w:p>
+            <w:pPr>
+              <w:rPr>
+                <w:b w:val="0"/>
+              </w:rPr>
+            </w:pPr>
+            <w:r>
+              <w:rPr>
+                <w:b w:val="0"/>
+              </w:rPr>
+              <w:t xml:space="preserve">Using Web Interface </w:t>
+            </w:r>
+          </w:p>
+        </w:tc>
+        <w:tc>
+          <w:tcPr>
+            <w:tcW w:w="3117" w:type="dxa"/>
+          </w:tcPr>
+          <w:p>
+            <w:pPr>
+              <w:cnfStyle w:val="000000000000" w:firstRow="0" w:lastRow="0" w:firstColumn="0" w:lastColumn="0" w:oddVBand="0" w:evenVBand="0" w:oddHBand="0" w:evenHBand="0" w:firstRowFirstColumn="0" w:firstRowLastColumn="0" w:lastRowFirstColumn="0" w:lastRowLastColumn="0"/>
+            </w:pPr>
+            <w:r>
+              <w:t>Concerns</w:t>
+            </w:r>
+          </w:p>
+        </w:tc>
+        <w:tc>
+          <w:tcPr>
+            <w:tcW w:w="3117" w:type="dxa"/>
+          </w:tcPr>
+          <w:p>
+            <w:pPr>
+              <w:cnfStyle w:val="000000000000" w:firstRow="0" w:lastRow="0" w:firstColumn="0" w:lastColumn="0" w:oddVBand="0" w:evenVBand="0" w:oddHBand="0" w:evenHBand="0" w:firstRowFirstColumn="0" w:firstRowLastColumn="0" w:lastRowFirstColumn="0" w:lastRowLastColumn="0"/>
+            </w:pPr>
+          </w:p>
+        </w:tc>
+      </w:tr>
+      <w:tr>
+        <w:trPr>
+          <w:cnfStyle w:val="000000100000" w:firstRow="0" w:lastRow="0" w:firstColumn="0" w:lastColumn="0" w:oddVBand="0" w:evenVBand="0" w:oddHBand="1" w:evenHBand="0" w:firstRowFirstColumn="0" w:firstRowLastColumn="0" w:lastRowFirstColumn="0" w:lastRowLastColumn="0"/>
+        </w:trPr>
+        <w:tc>
+          <w:tcPr>
+            <w:cnfStyle w:val="001000000000" w:firstRow="0" w:lastRow="0" w:firstColumn="1" w:lastColumn="0" w:oddVBand="0" w:evenVBand="0" w:oddHBand="0" w:evenHBand="0" w:firstRowFirstColumn="0" w:firstRowLastColumn="0" w:lastRowFirstColumn="0" w:lastRowLastColumn="0"/>
+            <w:tcW w:w="3116" w:type="dxa"/>
+          </w:tcPr>
+          <w:p>
+            <w:pPr>
+              <w:rPr>
+                <w:b w:val="0"/>
+              </w:rPr>
+            </w:pPr>
+            <w:r>
+              <w:rPr>
+                <w:b w:val="0"/>
+              </w:rPr>
+              <w:t>Create a Report Module</w:t>
+            </w:r>
+          </w:p>
+        </w:tc>
+        <w:tc>
+          <w:tcPr>
+            <w:tcW w:w="3117" w:type="dxa"/>
+          </w:tcPr>
+          <w:p>
+            <w:pPr>
+              <w:cnfStyle w:val="000000100000" w:firstRow="0" w:lastRow="0" w:firstColumn="0" w:lastColumn="0" w:oddVBand="0" w:evenVBand="0" w:oddHBand="1" w:evenHBand="0" w:firstRowFirstColumn="0" w:firstRowLastColumn="0" w:lastRowFirstColumn="0" w:lastRowLastColumn="0"/>
+            </w:pPr>
+            <w:r>
+              <w:t>UC3</w:t>
+            </w:r>
+          </w:p>
+        </w:tc>
+        <w:tc>
+          <w:tcPr>
+            <w:tcW w:w="3117" w:type="dxa"/>
+          </w:tcPr>
+          <w:p>
+            <w:pPr>
+              <w:cnfStyle w:val="000000100000" w:firstRow="0" w:lastRow="0" w:firstColumn="0" w:lastColumn="0" w:oddVBand="0" w:evenVBand="0" w:oddHBand="1" w:evenHBand="0" w:firstRowFirstColumn="0" w:firstRowLastColumn="0" w:lastRowFirstColumn="0" w:lastRowLastColumn="0"/>
+            </w:pPr>
+          </w:p>
+        </w:tc>
+      </w:tr>
+      <w:tr>
+        <w:tc>
+          <w:tcPr>
+            <w:cnfStyle w:val="001000000000" w:firstRow="0" w:lastRow="0" w:firstColumn="1" w:lastColumn="0" w:oddVBand="0" w:evenVBand="0" w:oddHBand="0" w:evenHBand="0" w:firstRowFirstColumn="0" w:firstRowLastColumn="0" w:lastRowFirstColumn="0" w:lastRowLastColumn="0"/>
+            <w:tcW w:w="3116" w:type="dxa"/>
+          </w:tcPr>
+          <w:p>
+            <w:pPr>
+              <w:rPr>
+                <w:b w:val="0"/>
+              </w:rPr>
+            </w:pPr>
+            <w:r>
+              <w:rPr>
+                <w:b w:val="0"/>
+              </w:rPr>
+              <w:t>Creation of a separate database</w:t>
+            </w:r>
+          </w:p>
+        </w:tc>
+        <w:tc>
+          <w:tcPr>
+            <w:tcW w:w="3117" w:type="dxa"/>
+          </w:tcPr>
+          <w:p>
+            <w:pPr>
+              <w:cnfStyle w:val="000000000000" w:firstRow="0" w:lastRow="0" w:firstColumn="0" w:lastColumn="0" w:oddVBand="0" w:evenVBand="0" w:oddHBand="0" w:evenHBand="0" w:firstRowFirstColumn="0" w:firstRowLastColumn="0" w:lastRowFirstColumn="0" w:lastRowLastColumn="0"/>
+            </w:pPr>
+            <w:r>
+              <w:t>QA2 Availability</w:t>
+            </w:r>
+          </w:p>
+        </w:tc>
+        <w:tc>
+          <w:tcPr>
+            <w:tcW w:w="3117" w:type="dxa"/>
+          </w:tcPr>
+          <w:p>
+            <w:pPr>
+              <w:cnfStyle w:val="000000000000" w:firstRow="0" w:lastRow="0" w:firstColumn="0" w:lastColumn="0" w:oddVBand="0" w:evenVBand="0" w:oddHBand="0" w:evenHBand="0" w:firstRowFirstColumn="0" w:firstRowLastColumn="0" w:lastRowFirstColumn="0" w:lastRowLastColumn="0"/>
+            </w:pPr>
+          </w:p>
+        </w:tc>
+      </w:tr>
+      <w:tr>
+        <w:trPr>
+          <w:cnfStyle w:val="000000100000" w:firstRow="0" w:lastRow="0" w:firstColumn="0" w:lastColumn="0" w:oddVBand="0" w:evenVBand="0" w:oddHBand="1" w:evenHBand="0" w:firstRowFirstColumn="0" w:firstRowLastColumn="0" w:lastRowFirstColumn="0" w:lastRowLastColumn="0"/>
+        </w:trPr>
+        <w:tc>
+          <w:tcPr>
+            <w:cnfStyle w:val="001000000000" w:firstRow="0" w:lastRow="0" w:firstColumn="1" w:lastColumn="0" w:oddVBand="0" w:evenVBand="0" w:oddHBand="0" w:evenHBand="0" w:firstRowFirstColumn="0" w:firstRowLastColumn="0" w:lastRowFirstColumn="0" w:lastRowLastColumn="0"/>
+            <w:tcW w:w="3116" w:type="dxa"/>
+          </w:tcPr>
+          <w:p>
+            <w:pPr>
+              <w:rPr>
+                <w:b w:val="0"/>
+              </w:rPr>
+            </w:pPr>
+            <w:r>
+              <w:rPr>
+                <w:b w:val="0"/>
+              </w:rPr>
+              <w:t>Java Spring boot is used for selected TECH stack</w:t>
+            </w:r>
+          </w:p>
+        </w:tc>
+        <w:tc>
+          <w:tcPr>
+            <w:tcW w:w="3117" w:type="dxa"/>
+          </w:tcPr>
+          <w:p>
+            <w:pPr>
+              <w:cnfStyle w:val="000000100000" w:firstRow="0" w:lastRow="0" w:firstColumn="0" w:lastColumn="0" w:oddVBand="0" w:evenVBand="0" w:oddHBand="1" w:evenHBand="0" w:firstRowFirstColumn="0" w:firstRowLastColumn="0" w:lastRowFirstColumn="0" w:lastRowLastColumn="0"/>
+            </w:pPr>
+            <w:r>
+              <w:t>Constrain</w:t>
+            </w:r>
+          </w:p>
+        </w:tc>
+        <w:tc>
+          <w:tcPr>
+            <w:tcW w:w="3117" w:type="dxa"/>
+          </w:tcPr>
+          <w:p>
+            <w:pPr>
+              <w:cnfStyle w:val="000000100000" w:firstRow="0" w:lastRow="0" w:firstColumn="0" w:lastColumn="0" w:oddVBand="0" w:evenVBand="0" w:oddHBand="1" w:evenHBand="0" w:firstRowFirstColumn="0" w:firstRowLastColumn="0" w:lastRowFirstColumn="0" w:lastRowLastColumn="0"/>
+            </w:pPr>
+          </w:p>
+        </w:tc>
+      </w:tr>
+      <w:tr>
+        <w:tc>
+          <w:tcPr>
+            <w:cnfStyle w:val="001000000000" w:firstRow="0" w:lastRow="0" w:firstColumn="1" w:lastColumn="0" w:oddVBand="0" w:evenVBand="0" w:oddHBand="0" w:evenHBand="0" w:firstRowFirstColumn="0" w:firstRowLastColumn="0" w:lastRowFirstColumn="0" w:lastRowLastColumn="0"/>
+            <w:tcW w:w="3116" w:type="dxa"/>
+          </w:tcPr>
+          <w:p>
+            <w:pPr>
+              <w:rPr>
+                <w:b w:val="0"/>
+              </w:rPr>
+            </w:pPr>
+            <w:r>
+              <w:rPr>
+                <w:b w:val="0"/>
+              </w:rPr>
+              <w:t>Logs management is done through a module and saved separately in the server as log files</w:t>
+            </w:r>
+          </w:p>
+        </w:tc>
+        <w:tc>
+          <w:tcPr>
+            <w:tcW w:w="3117" w:type="dxa"/>
+          </w:tcPr>
+          <w:p>
+            <w:pPr>
+              <w:cnfStyle w:val="000000000000" w:firstRow="0" w:lastRow="0" w:firstColumn="0" w:lastColumn="0" w:oddVBand="0" w:evenVBand="0" w:oddHBand="0" w:evenHBand="0" w:firstRowFirstColumn="0" w:firstRowLastColumn="0" w:lastRowFirstColumn="0" w:lastRowLastColumn="0"/>
+            </w:pPr>
+            <w:r>
+              <w:t>UC1</w:t>
+            </w:r>
+          </w:p>
+        </w:tc>
+        <w:tc>
+          <w:tcPr>
+            <w:tcW w:w="3117" w:type="dxa"/>
+          </w:tcPr>
+          <w:p>
+            <w:pPr>
+              <w:cnfStyle w:val="000000000000" w:firstRow="0" w:lastRow="0" w:firstColumn="0" w:lastColumn="0" w:oddVBand="0" w:evenVBand="0" w:oddHBand="0" w:evenHBand="0" w:firstRowFirstColumn="0" w:firstRowLastColumn="0" w:lastRowFirstColumn="0" w:lastRowLastColumn="0"/>
+            </w:pPr>
+          </w:p>
+        </w:tc>
+      </w:tr>
+      <w:tr>
+        <w:trPr>
+          <w:cnfStyle w:val="000000100000" w:firstRow="0" w:lastRow="0" w:firstColumn="0" w:lastColumn="0" w:oddVBand="0" w:evenVBand="0" w:oddHBand="1" w:evenHBand="0" w:firstRowFirstColumn="0" w:firstRowLastColumn="0" w:lastRowFirstColumn="0" w:lastRowLastColumn="0"/>
+        </w:trPr>
+        <w:tc>
+          <w:tcPr>
+            <w:cnfStyle w:val="001000000000" w:firstRow="0" w:lastRow="0" w:firstColumn="1" w:lastColumn="0" w:oddVBand="0" w:evenVBand="0" w:oddHBand="0" w:evenHBand="0" w:firstRowFirstColumn="0" w:firstRowLastColumn="0" w:lastRowFirstColumn="0" w:lastRowLastColumn="0"/>
+            <w:tcW w:w="3116" w:type="dxa"/>
+          </w:tcPr>
+          <w:p>
+            <w:pPr>
+              <w:rPr>
+                <w:b w:val="0"/>
+              </w:rPr>
+            </w:pPr>
+            <w:r>
+              <w:rPr>
+                <w:b w:val="0"/>
+              </w:rPr>
+              <w:t xml:space="preserve">Order detail and order tracking are fetched through </w:t>
+            </w:r>
+            <w:r>
+              <w:rPr>
+                <w:b w:val="0"/>
+              </w:rPr>
+              <w:lastRenderedPageBreak/>
+              <w:t>the service and saved in the database through OTIS Module</w:t>
+            </w:r>
+          </w:p>
+        </w:tc>
+        <w:tc>
+          <w:tcPr>
+            <w:tcW w:w="3117" w:type="dxa"/>
+          </w:tcPr>
+          <w:p>
+            <w:pPr>
+              <w:cnfStyle w:val="000000100000" w:firstRow="0" w:lastRow="0" w:firstColumn="0" w:lastColumn="0" w:oddVBand="0" w:evenVBand="0" w:oddHBand="1" w:evenHBand="0" w:firstRowFirstColumn="0" w:firstRowLastColumn="0" w:lastRowFirstColumn="0" w:lastRowLastColumn="0"/>
+            </w:pPr>
+            <w:r>
+              <w:lastRenderedPageBreak/>
+              <w:t>UC2</w:t>
+            </w:r>
+          </w:p>
+        </w:tc>
+        <w:tc>
+          <w:tcPr>
+            <w:tcW w:w="3117" w:type="dxa"/>
+          </w:tcPr>
+          <w:p>
+            <w:pPr>
+              <w:cnfStyle w:val="000000100000" w:firstRow="0" w:lastRow="0" w:firstColumn="0" w:lastColumn="0" w:oddVBand="0" w:evenVBand="0" w:oddHBand="1" w:evenHBand="0" w:firstRowFirstColumn="0" w:firstRowLastColumn="0" w:lastRowFirstColumn="0" w:lastRowLastColumn="0"/>
+            </w:pPr>
+          </w:p>
+        </w:tc>
+      </w:tr>
+      <w:tr>
+        <w:tc>
+          <w:tcPr>
+            <w:cnfStyle w:val="001000000000" w:firstRow="0" w:lastRow="0" w:firstColumn="1" w:lastColumn="0" w:oddVBand="0" w:evenVBand="0" w:oddHBand="0" w:evenHBand="0" w:firstRowFirstColumn="0" w:firstRowLastColumn="0" w:lastRowFirstColumn="0" w:lastRowLastColumn="0"/>
+            <w:tcW w:w="3116" w:type="dxa"/>
+          </w:tcPr>
+          <w:p>
+            <w:pPr>
+              <w:rPr>
+                <w:b w:val="0"/>
+              </w:rPr>
+            </w:pPr>
+            <w:r>
+              <w:rPr>
+                <w:b w:val="0"/>
+              </w:rPr>
+              <w:lastRenderedPageBreak/>
+              <w:t xml:space="preserve">If External system data dumping fails, </w:t>
+            </w:r>
+            <w:r>
+              <w:rPr>
+                <w:b w:val="0"/>
+              </w:rPr>
+              <w:t xml:space="preserve">the </w:t>
+            </w:r>
+            <w:r>
+              <w:rPr>
+                <w:b w:val="0"/>
+              </w:rPr>
+              <w:t xml:space="preserve">error is logged into system logs and </w:t>
+            </w:r>
+            <w:r>
+              <w:rPr>
+                <w:b w:val="0"/>
+              </w:rPr>
+              <w:t xml:space="preserve">the </w:t>
+            </w:r>
+            <w:r>
+              <w:rPr>
+                <w:b w:val="0"/>
+              </w:rPr>
+              <w:t>system admin is notified through email</w:t>
+            </w:r>
+          </w:p>
+        </w:tc>
+        <w:tc>
+          <w:tcPr>
+            <w:tcW w:w="3117" w:type="dxa"/>
+          </w:tcPr>
+          <w:p>
+            <w:pPr>
+              <w:cnfStyle w:val="000000000000" w:firstRow="0" w:lastRow="0" w:firstColumn="0" w:lastColumn="0" w:oddVBand="0" w:evenVBand="0" w:oddHBand="0" w:evenHBand="0" w:firstRowFirstColumn="0" w:firstRowLastColumn="0" w:lastRowFirstColumn="0" w:lastRowLastColumn="0"/>
+            </w:pPr>
+          </w:p>
+        </w:tc>
+        <w:tc>
+          <w:tcPr>
+            <w:tcW w:w="3117" w:type="dxa"/>
+          </w:tcPr>
+          <w:p>
+            <w:pPr>
+              <w:cnfStyle w:val="000000000000" w:firstRow="0" w:lastRow="0" w:firstColumn="0" w:lastColumn="0" w:oddVBand="0" w:evenVBand="0" w:oddHBand="0" w:evenHBand="0" w:firstRowFirstColumn="0" w:firstRowLastColumn="0" w:lastRowFirstColumn="0" w:lastRowLastColumn="0"/>
+            </w:pPr>
+          </w:p>
+        </w:tc>
+      </w:tr>
+      <w:tr>
+        <w:trPr>
+          <w:cnfStyle w:val="000000100000" w:firstRow="0" w:lastRow="0" w:firstColumn="0" w:lastColumn="0" w:oddVBand="0" w:evenVBand="0" w:oddHBand="1" w:evenHBand="0" w:firstRowFirstColumn="0" w:firstRowLastColumn="0" w:lastRowFirstColumn="0" w:lastRowLastColumn="0"/>
+        </w:trPr>
+        <w:tc>
+          <w:tcPr>
+            <w:cnfStyle w:val="001000000000" w:firstRow="0" w:lastRow="0" w:firstColumn="1" w:lastColumn="0" w:oddVBand="0" w:evenVBand="0" w:oddHBand="0" w:evenHBand="0" w:firstRowFirstColumn="0" w:firstRowLastColumn="0" w:lastRowFirstColumn="0" w:lastRowLastColumn="0"/>
+            <w:tcW w:w="3116" w:type="dxa"/>
+          </w:tcPr>
+          <w:p>
+            <w:pPr>
+              <w:rPr>
+                <w:b w:val="0"/>
+              </w:rPr>
+            </w:pPr>
+            <w:r>
+              <w:rPr>
+                <w:b w:val="0"/>
+              </w:rPr>
+              <w:t>Designed in layered Modular Architecture</w:t>
+            </w:r>
+          </w:p>
+        </w:tc>
+        <w:tc>
+          <w:tcPr>
+            <w:tcW w:w="3117" w:type="dxa"/>
+          </w:tcPr>
+          <w:p>
+            <w:pPr>
+              <w:cnfStyle w:val="000000100000" w:firstRow="0" w:lastRow="0" w:firstColumn="0" w:lastColumn="0" w:oddVBand="0" w:evenVBand="0" w:oddHBand="1" w:evenHBand="0" w:firstRowFirstColumn="0" w:firstRowLastColumn="0" w:lastRowFirstColumn="0" w:lastRowLastColumn="0"/>
+            </w:pPr>
+            <w:r>
+              <w:t>Maintainability</w:t>
+            </w:r>
+            <w:bookmarkStart w:id="0" w:name="_GoBack"/>
+            <w:bookmarkEnd w:id="0"/>
+            <w:r>
+              <w:t xml:space="preserve"> (</w:t>
+            </w:r>
+            <w:r>
+              <w:t>Fault Detection</w:t>
+            </w:r>
+            <w:r>
+              <w:t>)</w:t>
+            </w:r>
+          </w:p>
+        </w:tc>
+        <w:tc>
+          <w:tcPr>
+            <w:tcW w:w="3117" w:type="dxa"/>
+          </w:tcPr>
+          <w:p>
+            <w:pPr>
+              <w:cnfStyle w:val="000000100000" w:firstRow="0" w:lastRow="0" w:firstColumn="0" w:lastColumn="0" w:oddVBand="0" w:evenVBand="0" w:oddHBand="1" w:evenHBand="0" w:firstRowFirstColumn="0" w:firstRowLastColumn="0" w:lastRowFirstColumn="0" w:lastRowLastColumn="0"/>
+            </w:pPr>
+            <w:r>
+              <w:t>Logs Module, Service Module</w:t>
+            </w:r>
+          </w:p>
+        </w:tc>
+      </w:tr>
+    </w:tbl>
+    <w:p/>
+    <w:p>
+      <w:pPr>
+        <w:pStyle w:val="Heading3"/>
+      </w:pPr>
+      <w:r>
+        <w:t>Tactics:</w:t>
+      </w:r>
+    </w:p>
+    <w:p>
+      <w:r>
+        <w:t xml:space="preserve">We as a team </w:t>
+      </w:r>
+      <w:r>
+        <w:t xml:space="preserve">looked into the quality attributes, use cases, constraints and concerns implemented </w:t>
+      </w:r>
+    </w:p>
+    <w:tbl>
+      <w:tblPr>
+        <w:tblStyle w:val="PlainTable2"/>
+        <w:tblW w:w="0" w:type="auto"/>
+        <w:tblLook w:val="04A0" w:firstRow="1" w:lastRow="0" w:firstColumn="1" w:lastColumn="0" w:noHBand="0" w:noVBand="1"/>
+      </w:tblPr>
+      <w:tblGrid>
+        <w:gridCol w:w="2180"/>
+        <w:gridCol w:w="2362"/>
+        <w:gridCol w:w="2622"/>
+        <w:gridCol w:w="2196"/>
+      </w:tblGrid>
+      <w:tr>
+        <w:trPr>
+          <w:cnfStyle w:val="100000000000" w:firstRow="1" w:lastRow="0" w:firstColumn="0" w:lastColumn="0" w:oddVBand="0" w:evenVBand="0" w:oddHBand="0" w:evenHBand="0" w:firstRowFirstColumn="0" w:firstRowLastColumn="0" w:lastRowFirstColumn="0" w:lastRowLastColumn="0"/>
+        </w:trPr>
+        <w:tc>
+          <w:tcPr>
+            <w:cnfStyle w:val="001000000000" w:firstRow="0" w:lastRow="0" w:firstColumn="1" w:lastColumn="0" w:oddVBand="0" w:evenVBand="0" w:oddHBand="0" w:evenHBand="0" w:firstRowFirstColumn="0" w:firstRowLastColumn="0" w:lastRowFirstColumn="0" w:lastRowLastColumn="0"/>
+            <w:tcW w:w="2273" w:type="dxa"/>
+          </w:tcPr>
+          <w:p>
+            <w:pPr>
+              <w:rPr>
+                <w:sz w:val="28"/>
+              </w:rPr>
+            </w:pPr>
+            <w:r>
+              <w:rPr>
+                <w:sz w:val="28"/>
+              </w:rPr>
+              <w:t>Tactics</w:t>
+            </w:r>
+          </w:p>
+        </w:tc>
+        <w:tc>
+          <w:tcPr>
+            <w:tcW w:w="2023" w:type="dxa"/>
+          </w:tcPr>
+          <w:p>
+            <w:pPr>
+              <w:cnfStyle w:val="100000000000" w:firstRow="1" w:lastRow="0" w:firstColumn="0" w:lastColumn="0" w:oddVBand="0" w:evenVBand="0" w:oddHBand="0" w:evenHBand="0" w:firstRowFirstColumn="0" w:firstRowLastColumn="0" w:lastRowFirstColumn="0" w:lastRowLastColumn="0"/>
+              <w:rPr>
+                <w:sz w:val="28"/>
+              </w:rPr>
+            </w:pPr>
+            <w:r>
+              <w:rPr>
+                <w:sz w:val="28"/>
+              </w:rPr>
+              <w:t>Tactics QA</w:t>
+            </w:r>
+          </w:p>
+        </w:tc>
+        <w:tc>
+          <w:tcPr>
+            <w:tcW w:w="2744" w:type="dxa"/>
+          </w:tcPr>
+          <w:p>
+            <w:pPr>
+              <w:cnfStyle w:val="100000000000" w:firstRow="1" w:lastRow="0" w:firstColumn="0" w:lastColumn="0" w:oddVBand="0" w:evenVBand="0" w:oddHBand="0" w:evenHBand="0" w:firstRowFirstColumn="0" w:firstRowLastColumn="0" w:lastRowFirstColumn="0" w:lastRowLastColumn="0"/>
+              <w:rPr>
+                <w:sz w:val="28"/>
+              </w:rPr>
+            </w:pPr>
+            <w:r>
+              <w:rPr>
+                <w:sz w:val="28"/>
+              </w:rPr>
+              <w:t>M</w:t>
+            </w:r>
+            <w:r>
+              <w:rPr>
+                <w:sz w:val="28"/>
+              </w:rPr>
+              <w:t>odule Implemented</w:t>
+            </w:r>
+            <w:r>
+              <w:rPr>
+                <w:sz w:val="28"/>
+              </w:rPr>
+              <w:t xml:space="preserve"> </w:t>
+            </w:r>
+          </w:p>
+        </w:tc>
+        <w:tc>
+          <w:tcPr>
+            <w:tcW w:w="2320" w:type="dxa"/>
+          </w:tcPr>
+          <w:p>
+            <w:pPr>
+              <w:cnfStyle w:val="100000000000" w:firstRow="1" w:lastRow="0" w:firstColumn="0" w:lastColumn="0" w:oddVBand="0" w:evenVBand="0" w:oddHBand="0" w:evenHBand="0" w:firstRowFirstColumn="0" w:firstRowLastColumn="0" w:lastRowFirstColumn="0" w:lastRowLastColumn="0"/>
+              <w:rPr>
+                <w:sz w:val="28"/>
+              </w:rPr>
+            </w:pPr>
+            <w:r>
+              <w:rPr>
+                <w:sz w:val="28"/>
+              </w:rPr>
+              <w:t>Rationale</w:t>
+            </w:r>
+          </w:p>
+        </w:tc>
+      </w:tr>
+      <w:tr>
+        <w:trPr>
+          <w:cnfStyle w:val="000000100000" w:firstRow="0" w:lastRow="0" w:firstColumn="0" w:lastColumn="0" w:oddVBand="0" w:evenVBand="0" w:oddHBand="1" w:evenHBand="0" w:firstRowFirstColumn="0" w:firstRowLastColumn="0" w:lastRowFirstColumn="0" w:lastRowLastColumn="0"/>
+          <w:trHeight w:val="404"/>
+        </w:trPr>
+        <w:tc>
+          <w:tcPr>
+            <w:cnfStyle w:val="001000000000" w:firstRow="0" w:lastRow="0" w:firstColumn="1" w:lastColumn="0" w:oddVBand="0" w:evenVBand="0" w:oddHBand="0" w:evenHBand="0" w:firstRowFirstColumn="0" w:firstRowLastColumn="0" w:lastRowFirstColumn="0" w:lastRowLastColumn="0"/>
+            <w:tcW w:w="2273" w:type="dxa"/>
+          </w:tcPr>
+          <w:p>
+            <w:pPr>
+              <w:rPr>
+                <w:b w:val="0"/>
+              </w:rPr>
+            </w:pPr>
+            <w:r>
+              <w:rPr>
+                <w:b w:val="0"/>
+              </w:rPr>
+              <w:t xml:space="preserve">Create a database backup </w:t>
+            </w:r>
+            <w:r>
+              <w:rPr>
+                <w:b w:val="0"/>
+              </w:rPr>
+              <w:t xml:space="preserve">and </w:t>
+            </w:r>
+            <w:r>
+              <w:rPr>
+                <w:b w:val="0"/>
+              </w:rPr>
+              <w:t xml:space="preserve"> update </w:t>
+            </w:r>
+            <w:r>
+              <w:rPr>
+                <w:b w:val="0"/>
+              </w:rPr>
+              <w:t xml:space="preserve">it </w:t>
+            </w:r>
+            <w:r>
+              <w:rPr>
+                <w:b w:val="0"/>
+              </w:rPr>
+              <w:t>weekly</w:t>
+            </w:r>
+          </w:p>
+        </w:tc>
+        <w:tc>
+          <w:tcPr>
+            <w:tcW w:w="2023" w:type="dxa"/>
+          </w:tcPr>
+          <w:p>
+            <w:pPr>
+              <w:cnfStyle w:val="000000100000" w:firstRow="0" w:lastRow="0" w:firstColumn="0" w:lastColumn="0" w:oddVBand="0" w:evenVBand="0" w:oddHBand="1" w:evenHBand="0" w:firstRowFirstColumn="0" w:firstRowLastColumn="0" w:lastRowFirstColumn="0" w:lastRowLastColumn="0"/>
+            </w:pPr>
+            <w:r>
+              <w:t>Performance(maintain copies of Data)</w:t>
+            </w:r>
+          </w:p>
+        </w:tc>
+        <w:tc>
+          <w:tcPr>
+            <w:tcW w:w="2744" w:type="dxa"/>
+          </w:tcPr>
+          <w:p>
+            <w:pPr>
+              <w:cnfStyle w:val="000000100000" w:firstRow="0" w:lastRow="0" w:firstColumn="0" w:lastColumn="0" w:oddVBand="0" w:evenVBand="0" w:oddHBand="1" w:evenHBand="0" w:firstRowFirstColumn="0" w:firstRowLastColumn="0" w:lastRowFirstColumn="0" w:lastRowLastColumn="0"/>
+            </w:pPr>
+            <w:r>
+              <w:t>Data Model(Data Layer)</w:t>
+            </w:r>
+          </w:p>
+        </w:tc>
+        <w:tc>
+          <w:tcPr>
+            <w:tcW w:w="2320" w:type="dxa"/>
+          </w:tcPr>
+          <w:p>
+            <w:pPr>
+              <w:cnfStyle w:val="000000100000" w:firstRow="0" w:lastRow="0" w:firstColumn="0" w:lastColumn="0" w:oddVBand="0" w:evenVBand="0" w:oddHBand="1" w:evenHBand="0" w:firstRowFirstColumn="0" w:firstRowLastColumn="0" w:lastRowFirstColumn="0" w:lastRowLastColumn="0"/>
+            </w:pPr>
+            <w:r>
+              <w:t>As o</w:t>
+            </w:r>
+          </w:p>
+        </w:tc>
+      </w:tr>
+      <w:tr>
+        <w:tc>
+          <w:tcPr>
+            <w:cnfStyle w:val="001000000000" w:firstRow="0" w:lastRow="0" w:firstColumn="1" w:lastColumn="0" w:oddVBand="0" w:evenVBand="0" w:oddHBand="0" w:evenHBand="0" w:firstRowFirstColumn="0" w:firstRowLastColumn="0" w:lastRowFirstColumn="0" w:lastRowLastColumn="0"/>
+            <w:tcW w:w="2273" w:type="dxa"/>
+          </w:tcPr>
+          <w:p>
+            <w:pPr>
+              <w:rPr>
+                <w:b w:val="0"/>
+              </w:rPr>
+            </w:pPr>
+            <w:r>
+              <w:rPr>
+                <w:b w:val="0"/>
+              </w:rPr>
+              <w:t xml:space="preserve">Business module </w:t>
+            </w:r>
+            <w:r>
+              <w:rPr>
+                <w:b w:val="0"/>
+              </w:rPr>
+              <w:t xml:space="preserve">functionality is done in monolithic </w:t>
+            </w:r>
+          </w:p>
+        </w:tc>
+        <w:tc>
+          <w:tcPr>
+            <w:tcW w:w="2023" w:type="dxa"/>
+          </w:tcPr>
+          <w:p>
+            <w:pPr>
+              <w:cnfStyle w:val="000000000000" w:firstRow="0" w:lastRow="0" w:firstColumn="0" w:lastColumn="0" w:oddVBand="0" w:evenVBand="0" w:oddHBand="0" w:evenHBand="0" w:firstRowFirstColumn="0" w:firstRowLastColumn="0" w:lastRowFirstColumn="0" w:lastRowLastColumn="0"/>
+            </w:pPr>
+            <w:r>
+              <w:t>Performance</w:t>
+            </w:r>
+          </w:p>
+        </w:tc>
+        <w:tc>
+          <w:tcPr>
+            <w:tcW w:w="2744" w:type="dxa"/>
+          </w:tcPr>
+          <w:p>
+            <w:pPr>
+              <w:cnfStyle w:val="000000000000" w:firstRow="0" w:lastRow="0" w:firstColumn="0" w:lastColumn="0" w:oddVBand="0" w:evenVBand="0" w:oddHBand="0" w:evenHBand="0" w:firstRowFirstColumn="0" w:firstRowLastColumn="0" w:lastRowFirstColumn="0" w:lastRowLastColumn="0"/>
+            </w:pPr>
+          </w:p>
+        </w:tc>
+        <w:tc>
+          <w:tcPr>
+            <w:tcW w:w="2320" w:type="dxa"/>
+          </w:tcPr>
+          <w:p>
+            <w:pPr>
+              <w:cnfStyle w:val="000000000000" w:firstRow="0" w:lastRow="0" w:firstColumn="0" w:lastColumn="0" w:oddVBand="0" w:evenVBand="0" w:oddHBand="0" w:evenHBand="0" w:firstRowFirstColumn="0" w:firstRowLastColumn="0" w:lastRowFirstColumn="0" w:lastRowLastColumn="0"/>
+            </w:pPr>
+          </w:p>
+        </w:tc>
+      </w:tr>
+      <w:tr>
+        <w:trPr>
+          <w:cnfStyle w:val="000000100000" w:firstRow="0" w:lastRow="0" w:firstColumn="0" w:lastColumn="0" w:oddVBand="0" w:evenVBand="0" w:oddHBand="1" w:evenHBand="0" w:firstRowFirstColumn="0" w:firstRowLastColumn="0" w:lastRowFirstColumn="0" w:lastRowLastColumn="0"/>
+        </w:trPr>
+        <w:tc>
+          <w:tcPr>
+            <w:cnfStyle w:val="001000000000" w:firstRow="0" w:lastRow="0" w:firstColumn="1" w:lastColumn="0" w:oddVBand="0" w:evenVBand="0" w:oddHBand="0" w:evenHBand="0" w:firstRowFirstColumn="0" w:firstRowLastColumn="0" w:lastRowFirstColumn="0" w:lastRowLastColumn="0"/>
+            <w:tcW w:w="2273" w:type="dxa"/>
+          </w:tcPr>
+          <w:p>
+            <w:pPr>
+              <w:rPr>
+                <w:b w:val="0"/>
+              </w:rPr>
+            </w:pPr>
+            <w:r>
+              <w:rPr>
+                <w:b w:val="0"/>
+              </w:rPr>
+              <w:t>Trigger data dump from LCRM once a week</w:t>
+            </w:r>
+          </w:p>
+        </w:tc>
+        <w:tc>
+          <w:tcPr>
+            <w:tcW w:w="2023" w:type="dxa"/>
+          </w:tcPr>
+          <w:p>
+            <w:pPr>
+              <w:cnfStyle w:val="000000100000" w:firstRow="0" w:lastRow="0" w:firstColumn="0" w:lastColumn="0" w:oddVBand="0" w:evenVBand="0" w:oddHBand="1" w:evenHBand="0" w:firstRowFirstColumn="0" w:firstRowLastColumn="0" w:lastRowFirstColumn="0" w:lastRowLastColumn="0"/>
+            </w:pPr>
+            <w:r>
+              <w:t>Performance</w:t>
+            </w:r>
+          </w:p>
+        </w:tc>
+        <w:tc>
+          <w:tcPr>
+            <w:tcW w:w="2744" w:type="dxa"/>
+          </w:tcPr>
+          <w:p>
+            <w:pPr>
+              <w:cnfStyle w:val="000000100000" w:firstRow="0" w:lastRow="0" w:firstColumn="0" w:lastColumn="0" w:oddVBand="0" w:evenVBand="0" w:oddHBand="1" w:evenHBand="0" w:firstRowFirstColumn="0" w:firstRowLastColumn="0" w:lastRowFirstColumn="0" w:lastRowLastColumn="0"/>
+            </w:pPr>
+            <w:r>
+              <w:t>Service Module</w:t>
+            </w:r>
+          </w:p>
+        </w:tc>
+        <w:tc>
+          <w:tcPr>
+            <w:tcW w:w="2320" w:type="dxa"/>
+          </w:tcPr>
+          <w:p>
+            <w:pPr>
+              <w:cnfStyle w:val="000000100000" w:firstRow="0" w:lastRow="0" w:firstColumn="0" w:lastColumn="0" w:oddVBand="0" w:evenVBand="0" w:oddHBand="1" w:evenHBand="0" w:firstRowFirstColumn="0" w:firstRowLastColumn="0" w:lastRowFirstColumn="0" w:lastRowLastColumn="0"/>
+            </w:pPr>
+          </w:p>
+        </w:tc>
+      </w:tr>
+      <w:tr>
+        <w:tc>
+          <w:tcPr>
+            <w:cnfStyle w:val="001000000000" w:firstRow="0" w:lastRow="0" w:firstColumn="1" w:lastColumn="0" w:oddVBand="0" w:evenVBand="0" w:oddHBand="0" w:evenHBand="0" w:firstRowFirstColumn="0" w:firstRowLastColumn="0" w:lastRowFirstColumn="0" w:lastRowLastColumn="0"/>
+            <w:tcW w:w="2273" w:type="dxa"/>
+          </w:tcPr>
+          <w:p>
+            <w:pPr>
+              <w:rPr>
+                <w:b w:val="0"/>
+              </w:rPr>
+            </w:pPr>
+          </w:p>
+        </w:tc>
+        <w:tc>
+          <w:tcPr>
+            <w:tcW w:w="2023" w:type="dxa"/>
+          </w:tcPr>
+          <w:p>
+            <w:pPr>
+              <w:cnfStyle w:val="000000000000" w:firstRow="0" w:lastRow="0" w:firstColumn="0" w:lastColumn="0" w:oddVBand="0" w:evenVBand="0" w:oddHBand="0" w:evenHBand="0" w:firstRowFirstColumn="0" w:firstRowLastColumn="0" w:lastRowFirstColumn="0" w:lastRowLastColumn="0"/>
+            </w:pPr>
+          </w:p>
+        </w:tc>
+        <w:tc>
+          <w:tcPr>
+            <w:tcW w:w="2744" w:type="dxa"/>
+          </w:tcPr>
+          <w:p>
+            <w:pPr>
+              <w:cnfStyle w:val="000000000000" w:firstRow="0" w:lastRow="0" w:firstColumn="0" w:lastColumn="0" w:oddVBand="0" w:evenVBand="0" w:oddHBand="0" w:evenHBand="0" w:firstRowFirstColumn="0" w:firstRowLastColumn="0" w:lastRowFirstColumn="0" w:lastRowLastColumn="0"/>
+            </w:pPr>
+          </w:p>
+        </w:tc>
+        <w:tc>
+          <w:tcPr>
+            <w:tcW w:w="2320" w:type="dxa"/>
+          </w:tcPr>
+          <w:p>
+            <w:pPr>
+              <w:cnfStyle w:val="000000000000" w:firstRow="0" w:lastRow="0" w:firstColumn="0" w:lastColumn="0" w:oddVBand="0" w:evenVBand="0" w:oddHBand="0" w:evenHBand="0" w:firstRowFirstColumn="0" w:firstRowLastColumn="0" w:lastRowFirstColumn="0" w:lastRowLastColumn="0"/>
+            </w:pPr>
+          </w:p>
+        </w:tc>
+      </w:tr>
+      <w:tr>
+        <w:trPr>
+          <w:cnfStyle w:val="000000100000" w:firstRow="0" w:lastRow="0" w:firstColumn="0" w:lastColumn="0" w:oddVBand="0" w:evenVBand="0" w:oddHBand="1" w:evenHBand="0" w:firstRowFirstColumn="0" w:firstRowLastColumn="0" w:lastRowFirstColumn="0" w:lastRowLastColumn="0"/>
+        </w:trPr>
+        <w:tc>
+          <w:tcPr>
+            <w:cnfStyle w:val="001000000000" w:firstRow="0" w:lastRow="0" w:firstColumn="1" w:lastColumn="0" w:oddVBand="0" w:evenVBand="0" w:oddHBand="0" w:evenHBand="0" w:firstRowFirstColumn="0" w:firstRowLastColumn="0" w:lastRowFirstColumn="0" w:lastRowLastColumn="0"/>
+            <w:tcW w:w="2273" w:type="dxa"/>
+          </w:tcPr>
+          <w:p>
+            <w:pPr>
+              <w:rPr>
+                <w:b w:val="0"/>
+              </w:rPr>
+            </w:pPr>
+            <w:r>
+              <w:rPr>
+                <w:b w:val="0"/>
+              </w:rPr>
+              <w:t>Expectation handling is done if an error occurs in the generation of reports</w:t>
+            </w:r>
+          </w:p>
+        </w:tc>
+        <w:tc>
+          <w:tcPr>
+            <w:tcW w:w="2023" w:type="dxa"/>
+          </w:tcPr>
+          <w:p>
+            <w:pPr>
+              <w:cnfStyle w:val="000000100000" w:firstRow="0" w:lastRow="0" w:firstColumn="0" w:lastColumn="0" w:oddVBand="0" w:evenVBand="0" w:oddHBand="1" w:evenHBand="0" w:firstRowFirstColumn="0" w:firstRowLastColumn="0" w:lastRowFirstColumn="0" w:lastRowLastColumn="0"/>
+            </w:pPr>
+          </w:p>
+        </w:tc>
+        <w:tc>
+          <w:tcPr>
+            <w:tcW w:w="2744" w:type="dxa"/>
+          </w:tcPr>
+          <w:p>
+            <w:pPr>
+              <w:cnfStyle w:val="000000100000" w:firstRow="0" w:lastRow="0" w:firstColumn="0" w:lastColumn="0" w:oddVBand="0" w:evenVBand="0" w:oddHBand="1" w:evenHBand="0" w:firstRowFirstColumn="0" w:firstRowLastColumn="0" w:lastRowFirstColumn="0" w:lastRowLastColumn="0"/>
+            </w:pPr>
+            <w:r>
+              <w:t>Service Module</w:t>
+            </w:r>
+          </w:p>
+        </w:tc>
+        <w:tc>
+          <w:tcPr>
+            <w:tcW w:w="2320" w:type="dxa"/>
+          </w:tcPr>
+          <w:p>
+            <w:pPr>
+              <w:cnfStyle w:val="000000100000" w:firstRow="0" w:lastRow="0" w:firstColumn="0" w:lastColumn="0" w:oddVBand="0" w:evenVBand="0" w:oddHBand="1" w:evenHBand="0" w:firstRowFirstColumn="0" w:firstRowLastColumn="0" w:lastRowFirstColumn="0" w:lastRowLastColumn="0"/>
+            </w:pPr>
+          </w:p>
+        </w:tc>
+      </w:tr>
+      <w:tr>
+        <w:tc>
+          <w:tcPr>
+            <w:cnfStyle w:val="001000000000" w:firstRow="0" w:lastRow="0" w:firstColumn="1" w:lastColumn="0" w:oddVBand="0" w:evenVBand="0" w:oddHBand="0" w:evenHBand="0" w:firstRowFirstColumn="0" w:firstRowLastColumn="0" w:lastRowFirstColumn="0" w:lastRowLastColumn="0"/>
+            <w:tcW w:w="2273" w:type="dxa"/>
+          </w:tcPr>
+          <w:p>
+            <w:pPr>
+              <w:rPr>
+                <w:b w:val="0"/>
+              </w:rPr>
+            </w:pPr>
+            <w:r>
+              <w:rPr>
+                <w:b w:val="0"/>
+              </w:rPr>
+              <w:t xml:space="preserve">If </w:t>
+            </w:r>
+            <w:r>
+              <w:rPr>
+                <w:b w:val="0"/>
+              </w:rPr>
+              <w:t xml:space="preserve">the </w:t>
+            </w:r>
+            <w:r>
+              <w:rPr>
+                <w:b w:val="0"/>
+              </w:rPr>
+              <w:t xml:space="preserve">database doesn’t have </w:t>
+            </w:r>
+            <w:r>
+              <w:rPr>
+                <w:b w:val="0"/>
+              </w:rPr>
+              <w:t>the required order tracking data, an API call is generated to the external system LPROD,DHL</w:t>
+            </w:r>
+          </w:p>
+        </w:tc>
+        <w:tc>
+          <w:tcPr>
+            <w:tcW w:w="2023" w:type="dxa"/>
+          </w:tcPr>
+          <w:p>
+            <w:pPr>
+              <w:cnfStyle w:val="000000000000" w:firstRow="0" w:lastRow="0" w:firstColumn="0" w:lastColumn="0" w:oddVBand="0" w:evenVBand="0" w:oddHBand="0" w:evenHBand="0" w:firstRowFirstColumn="0" w:firstRowLastColumn="0" w:lastRowFirstColumn="0" w:lastRowLastColumn="0"/>
+            </w:pPr>
+          </w:p>
+        </w:tc>
+        <w:tc>
+          <w:tcPr>
+            <w:tcW w:w="2744" w:type="dxa"/>
+          </w:tcPr>
+          <w:p>
+            <w:pPr>
+              <w:cnfStyle w:val="000000000000" w:firstRow="0" w:lastRow="0" w:firstColumn="0" w:lastColumn="0" w:oddVBand="0" w:evenVBand="0" w:oddHBand="0" w:evenHBand="0" w:firstRowFirstColumn="0" w:firstRowLastColumn="0" w:lastRowFirstColumn="0" w:lastRowLastColumn="0"/>
+            </w:pPr>
+            <w:r>
+              <w:t>OTIS Module</w:t>
+            </w:r>
+          </w:p>
+        </w:tc>
+        <w:tc>
+          <w:tcPr>
+            <w:tcW w:w="2320" w:type="dxa"/>
+          </w:tcPr>
+          <w:p>
+            <w:pPr>
+              <w:cnfStyle w:val="000000000000" w:firstRow="0" w:lastRow="0" w:firstColumn="0" w:lastColumn="0" w:oddVBand="0" w:evenVBand="0" w:oddHBand="0" w:evenHBand="0" w:firstRowFirstColumn="0" w:firstRowLastColumn="0" w:lastRowFirstColumn="0" w:lastRowLastColumn="0"/>
+            </w:pPr>
+          </w:p>
+        </w:tc>
+      </w:tr>
+      <w:tr>
+        <w:trPr>
+          <w:cnfStyle w:val="000000100000" w:firstRow="0" w:lastRow="0" w:firstColumn="0" w:lastColumn="0" w:oddVBand="0" w:evenVBand="0" w:oddHBand="1" w:evenHBand="0" w:firstRowFirstColumn="0" w:firstRowLastColumn="0" w:lastRowFirstColumn="0" w:lastRowLastColumn="0"/>
+        </w:trPr>
+        <w:tc>
+          <w:tcPr>
+            <w:cnfStyle w:val="001000000000" w:firstRow="0" w:lastRow="0" w:firstColumn="1" w:lastColumn="0" w:oddVBand="0" w:evenVBand="0" w:oddHBand="0" w:evenHBand="0" w:firstRowFirstColumn="0" w:firstRowLastColumn="0" w:lastRowFirstColumn="0" w:lastRowLastColumn="0"/>
+            <w:tcW w:w="2273" w:type="dxa"/>
+          </w:tcPr>
+          <w:p>
+            <w:pPr>
+              <w:rPr>
+                <w:b w:val="0"/>
+              </w:rPr>
+            </w:pPr>
+            <w:r>
+              <w:rPr>
+                <w:b w:val="0"/>
+              </w:rPr>
+              <w:t>Increase Cohesion by separating modules which have different responsibility</w:t>
+            </w:r>
+          </w:p>
+        </w:tc>
+        <w:tc>
+          <w:tcPr>
+            <w:tcW w:w="2023" w:type="dxa"/>
+          </w:tcPr>
+          <w:p>
+            <w:pPr>
+              <w:cnfStyle w:val="000000100000" w:firstRow="0" w:lastRow="0" w:firstColumn="0" w:lastColumn="0" w:oddVBand="0" w:evenVBand="0" w:oddHBand="1" w:evenHBand="0" w:firstRowFirstColumn="0" w:firstRowLastColumn="0" w:lastRowFirstColumn="0" w:lastRowLastColumn="0"/>
+            </w:pPr>
+          </w:p>
+        </w:tc>
+        <w:tc>
+          <w:tcPr>
+            <w:tcW w:w="2744" w:type="dxa"/>
+          </w:tcPr>
+          <w:p>
+            <w:pPr>
+              <w:cnfStyle w:val="000000100000" w:firstRow="0" w:lastRow="0" w:firstColumn="0" w:lastColumn="0" w:oddVBand="0" w:evenVBand="0" w:oddHBand="1" w:evenHBand="0" w:firstRowFirstColumn="0" w:firstRowLastColumn="0" w:lastRowFirstColumn="0" w:lastRowLastColumn="0"/>
+            </w:pPr>
+          </w:p>
+        </w:tc>
+        <w:tc>
+          <w:tcPr>
+            <w:tcW w:w="2320" w:type="dxa"/>
+          </w:tcPr>
+          <w:p>
+            <w:pPr>
+              <w:cnfStyle w:val="000000100000" w:firstRow="0" w:lastRow="0" w:firstColumn="0" w:lastColumn="0" w:oddVBand="0" w:evenVBand="0" w:oddHBand="1" w:evenHBand="0" w:firstRowFirstColumn="0" w:firstRowLastColumn="0" w:lastRowFirstColumn="0" w:lastRowLastColumn="0"/>
+            </w:pPr>
+          </w:p>
+        </w:tc>
+      </w:tr>
+      <w:tr>
+        <w:tc>
+          <w:tcPr>
+            <w:cnfStyle w:val="001000000000" w:firstRow="0" w:lastRow="0" w:firstColumn="1" w:lastColumn="0" w:oddVBand="0" w:evenVBand="0" w:oddHBand="0" w:evenHBand="0" w:firstRowFirstColumn="0" w:firstRowLastColumn="0" w:lastRowFirstColumn="0" w:lastRowLastColumn="0"/>
+            <w:tcW w:w="2273" w:type="dxa"/>
+          </w:tcPr>
+          <w:p>
+            <w:pPr>
+              <w:rPr>
+                <w:b w:val="0"/>
+              </w:rPr>
+            </w:pPr>
+          </w:p>
+        </w:tc>
+        <w:tc>
+          <w:tcPr>
+            <w:tcW w:w="2023" w:type="dxa"/>
+          </w:tcPr>
+          <w:p>
+            <w:pPr>
+              <w:cnfStyle w:val="000000000000" w:firstRow="0" w:lastRow="0" w:firstColumn="0" w:lastColumn="0" w:oddVBand="0" w:evenVBand="0" w:oddHBand="0" w:evenHBand="0" w:firstRowFirstColumn="0" w:firstRowLastColumn="0" w:lastRowFirstColumn="0" w:lastRowLastColumn="0"/>
+            </w:pPr>
+          </w:p>
+        </w:tc>
+        <w:tc>
+          <w:tcPr>
+            <w:tcW w:w="2744" w:type="dxa"/>
+          </w:tcPr>
+          <w:p>
+            <w:pPr>
+              <w:cnfStyle w:val="000000000000" w:firstRow="0" w:lastRow="0" w:firstColumn="0" w:lastColumn="0" w:oddVBand="0" w:evenVBand="0" w:oddHBand="0" w:evenHBand="0" w:firstRowFirstColumn="0" w:firstRowLastColumn="0" w:lastRowFirstColumn="0" w:lastRowLastColumn="0"/>
+            </w:pPr>
+          </w:p>
+        </w:tc>
+        <w:tc>
+          <w:tcPr>
+            <w:tcW w:w="2320" w:type="dxa"/>
+          </w:tcPr>
+          <w:p>
+            <w:pPr>
+              <w:cnfStyle w:val="000000000000" w:firstRow="0" w:lastRow="0" w:firstColumn="0" w:lastColumn="0" w:oddVBand="0" w:evenVBand="0" w:oddHBand="0" w:evenHBand="0" w:firstRowFirstColumn="0" w:firstRowLastColumn="0" w:lastRowFirstColumn="0" w:lastRowLastColumn="0"/>
+            </w:pPr>
+          </w:p>
+        </w:tc>
+      </w:tr>
+    </w:tbl>
+    <w:p/>
+    <w:p/>
+    <w:p>
+      <w:pPr>
+        <w:pStyle w:val="Heading3"/>
+      </w:pPr>
+      <w:r>
+        <w:t>Other Architectural Decisions:</w:t>
+      </w:r>
+    </w:p>
+    <w:tbl>
+      <w:tblPr>
+        <w:tblStyle w:val="TableGrid"/>
+        <w:tblW w:w="0" w:type="auto"/>
+        <w:tblLook w:val="04A0" w:firstRow="1" w:lastRow="0" w:firstColumn="1" w:lastColumn="0" w:noHBand="0" w:noVBand="1"/>
+      </w:tblPr>
+      <w:tblGrid>
+        <w:gridCol w:w="4675"/>
+        <w:gridCol w:w="4675"/>
+      </w:tblGrid>
+      <w:tr>
+        <w:tc>
+          <w:tcPr>
+            <w:tcW w:w="4675" w:type="dxa"/>
+          </w:tcPr>
+          <w:p/>
+        </w:tc>
+        <w:tc>
+          <w:tcPr>
+            <w:tcW w:w="4675" w:type="dxa"/>
+          </w:tcPr>
+          <w:p/>
+        </w:tc>
+      </w:tr>
+      <w:tr>
+        <w:tc>
+          <w:tcPr>
+            <w:tcW w:w="4675" w:type="dxa"/>
+          </w:tcPr>
+          <w:p>
+            <w:r>
+              <w:t xml:space="preserve">UI/UX module is used by the user interface in importing </w:t>
+            </w:r>
+            <w:r>
+              <w:t>UI components.</w:t>
+            </w:r>
+          </w:p>
+          <w:p/>
+        </w:tc>
+        <w:tc>
+          <w:tcPr>
+            <w:tcW w:w="4675" w:type="dxa"/>
+          </w:tcPr>
+          <w:p>
+            <w:r>
+              <w:t>As there are multiple stakeholders in the syste</w:t>
+            </w:r>
+            <w:r>
+              <w:t xml:space="preserve">m, the frontend of the </w:t>
+            </w:r>
+          </w:p>
+        </w:tc>
+      </w:tr>
+      <w:tr>
+        <w:tc>
+          <w:tcPr>
+            <w:tcW w:w="4675" w:type="dxa"/>
+          </w:tcPr>
+          <w:p/>
+        </w:tc>
+        <w:tc>
+          <w:tcPr>
+            <w:tcW w:w="4675" w:type="dxa"/>
+          </w:tcPr>
+          <w:p/>
+        </w:tc>
+      </w:tr>
+      <w:tr>
+        <w:tc>
+          <w:tcPr>
+            <w:tcW w:w="4675" w:type="dxa"/>
+          </w:tcPr>
+          <w:p/>
+        </w:tc>
+        <w:tc>
+          <w:tcPr>
+            <w:tcW w:w="4675" w:type="dxa"/>
+          </w:tcPr>
+          <w:p/>
+        </w:tc>
+      </w:tr>
+    </w:tbl>
     <w:p/>
     <w:p/>
     <w:p/>
-    <w:p/>
+    <w:p>
+      <w:pPr>
+        <w:pStyle w:val="Heading3"/>
+      </w:pPr>
+    </w:p>
     <w:sectPr>
       <w:pgSz w:w="12240" w:h="15840"/>
       <w:pgMar w:top="1440" w:right="1440" w:bottom="1440" w:left="1440" w:header="720" w:footer="720" w:gutter="0"/>
@@ -2721,6 +3990,119 @@
       </w:rPr>
     </w:lvl>
   </w:abstractNum>
+  <w:abstractNum w:abstractNumId="5">
+    <w:nsid w:val="5F481F99"/>
+    <w:multiLevelType w:val="hybridMultilevel"/>
+    <w:tmpl w:val="DE9817E6"/>
+    <w:lvl w:ilvl="0" w:tplc="04090001">
+      <w:start w:val="1"/>
+      <w:numFmt w:val="bullet"/>
+      <w:lvlText w:val=""/>
+      <w:lvlJc w:val="left"/>
+      <w:pPr>
+        <w:ind w:left="720" w:hanging="360"/>
+      </w:pPr>
+      <w:rPr>
+        <w:rFonts w:ascii="Symbol" w:hAnsi="Symbol" w:hint="default"/>
+      </w:rPr>
+    </w:lvl>
+    <w:lvl w:ilvl="1" w:tplc="04090003" w:tentative="1">
+      <w:start w:val="1"/>
+      <w:numFmt w:val="bullet"/>
+      <w:lvlText w:val="o"/>
+      <w:lvlJc w:val="left"/>
+      <w:pPr>
+        <w:ind w:left="1440" w:hanging="360"/>
+      </w:pPr>
+      <w:rPr>
+        <w:rFonts w:ascii="Courier New" w:hAnsi="Courier New" w:cs="Courier New" w:hint="default"/>
+      </w:rPr>
+    </w:lvl>
+    <w:lvl w:ilvl="2" w:tplc="04090005" w:tentative="1">
+      <w:start w:val="1"/>
+      <w:numFmt w:val="bullet"/>
+      <w:lvlText w:val=""/>
+      <w:lvlJc w:val="left"/>
+      <w:pPr>
+        <w:ind w:left="2160" w:hanging="360"/>
+      </w:pPr>
+      <w:rPr>
+        <w:rFonts w:ascii="Wingdings" w:hAnsi="Wingdings" w:hint="default"/>
+      </w:rPr>
+    </w:lvl>
+    <w:lvl w:ilvl="3" w:tplc="04090001" w:tentative="1">
+      <w:start w:val="1"/>
+      <w:numFmt w:val="bullet"/>
+      <w:lvlText w:val=""/>
+      <w:lvlJc w:val="left"/>
+      <w:pPr>
+        <w:ind w:left="2880" w:hanging="360"/>
+      </w:pPr>
+      <w:rPr>
+        <w:rFonts w:ascii="Symbol" w:hAnsi="Symbol" w:hint="default"/>
+      </w:rPr>
+    </w:lvl>
+    <w:lvl w:ilvl="4" w:tplc="04090003" w:tentative="1">
+      <w:start w:val="1"/>
+      <w:numFmt w:val="bullet"/>
+      <w:lvlText w:val="o"/>
+      <w:lvlJc w:val="left"/>
+      <w:pPr>
+        <w:ind w:left="3600" w:hanging="360"/>
+      </w:pPr>
+      <w:rPr>
+        <w:rFonts w:ascii="Courier New" w:hAnsi="Courier New" w:cs="Courier New" w:hint="default"/>
+      </w:rPr>
+    </w:lvl>
+    <w:lvl w:ilvl="5" w:tplc="04090005" w:tentative="1">
+      <w:start w:val="1"/>
+      <w:numFmt w:val="bullet"/>
+      <w:lvlText w:val=""/>
+      <w:lvlJc w:val="left"/>
+      <w:pPr>
+        <w:ind w:left="4320" w:hanging="360"/>
+      </w:pPr>
+      <w:rPr>
+        <w:rFonts w:ascii="Wingdings" w:hAnsi="Wingdings" w:hint="default"/>
+      </w:rPr>
+    </w:lvl>
+    <w:lvl w:ilvl="6" w:tplc="04090001" w:tentative="1">
+      <w:start w:val="1"/>
+      <w:numFmt w:val="bullet"/>
+      <w:lvlText w:val=""/>
+      <w:lvlJc w:val="left"/>
+      <w:pPr>
+        <w:ind w:left="5040" w:hanging="360"/>
+      </w:pPr>
+      <w:rPr>
+        <w:rFonts w:ascii="Symbol" w:hAnsi="Symbol" w:hint="default"/>
+      </w:rPr>
+    </w:lvl>
+    <w:lvl w:ilvl="7" w:tplc="04090003" w:tentative="1">
+      <w:start w:val="1"/>
+      <w:numFmt w:val="bullet"/>
+      <w:lvlText w:val="o"/>
+      <w:lvlJc w:val="left"/>
+      <w:pPr>
+        <w:ind w:left="5760" w:hanging="360"/>
+      </w:pPr>
+      <w:rPr>
+        <w:rFonts w:ascii="Courier New" w:hAnsi="Courier New" w:cs="Courier New" w:hint="default"/>
+      </w:rPr>
+    </w:lvl>
+    <w:lvl w:ilvl="8" w:tplc="04090005" w:tentative="1">
+      <w:start w:val="1"/>
+      <w:numFmt w:val="bullet"/>
+      <w:lvlText w:val=""/>
+      <w:lvlJc w:val="left"/>
+      <w:pPr>
+        <w:ind w:left="6480" w:hanging="360"/>
+      </w:pPr>
+      <w:rPr>
+        <w:rFonts w:ascii="Wingdings" w:hAnsi="Wingdings" w:hint="default"/>
+      </w:rPr>
+    </w:lvl>
+  </w:abstractNum>
   <w:num w:numId="1">
     <w:abstractNumId w:val="3"/>
   </w:num>
@@ -2735,6 +4117,9 @@
   </w:num>
   <w:num w:numId="5">
     <w:abstractNumId w:val="2"/>
+  </w:num>
+  <w:num w:numId="6">
+    <w:abstractNumId w:val="5"/>
   </w:num>
 </w:numbering>
 </file>
@@ -3754,7 +5139,7 @@
 </file>
 
 <file path=customXml/itemProps1.xml><?xml version="1.0" encoding="utf-8"?>
-<ds:datastoreItem xmlns:ds="http://schemas.openxmlformats.org/officeDocument/2006/customXml" ds:itemID="{07B31599-5D1B-4F91-AD89-F558B441437D}">
+<ds:datastoreItem xmlns:ds="http://schemas.openxmlformats.org/officeDocument/2006/customXml" ds:itemID="{783CB45E-6AC6-474E-B636-81267AF3CF78}">
   <ds:schemaRefs>
     <ds:schemaRef ds:uri="http://schemas.openxmlformats.org/officeDocument/2006/bibliography"/>
   </ds:schemaRefs>

</xml_diff>

<commit_message>
Reviewing and revising sequence daigrams
</commit_message>
<xml_diff>
--- a/Assignment 2 Software Arctecture/Section2.docx
+++ b/Assignment 2 Software Arctecture/Section2.docx
@@ -203,16 +203,9 @@
     </w:p>
     <w:p>
       <w:pPr>
-        <w:rPr>
-          <w:b/>
-          <w:sz w:val="28"/>
-        </w:rPr>
-      </w:pPr>
-      <w:r>
-        <w:rPr>
-          <w:b/>
-          <w:sz w:val="28"/>
-        </w:rPr>
+        <w:pStyle w:val="Heading3"/>
+      </w:pPr>
+      <w:r>
         <w:t>OTIS Service:</w:t>
       </w:r>
     </w:p>
@@ -341,11 +334,7 @@
               <w:t>The service</w:t>
             </w:r>
             <w:r>
-              <w:t xml:space="preserve"> module </w:t>
-            </w:r>
-            <w:r>
-              <w:lastRenderedPageBreak/>
-              <w:t xml:space="preserve">consists of triggers </w:t>
+              <w:t xml:space="preserve"> module consists of triggers </w:t>
             </w:r>
             <w:r>
               <w:t>that</w:t>
@@ -359,16 +348,9 @@
     </w:tbl>
     <w:p>
       <w:pPr>
-        <w:rPr>
-          <w:b/>
-          <w:sz w:val="28"/>
-        </w:rPr>
-      </w:pPr>
-      <w:r>
-        <w:rPr>
-          <w:b/>
-          <w:sz w:val="28"/>
-        </w:rPr>
+        <w:pStyle w:val="Heading3"/>
+      </w:pPr>
+      <w:r>
         <w:lastRenderedPageBreak/>
         <w:t>Business Layer:</w:t>
       </w:r>
@@ -579,16 +561,9 @@
     <w:p/>
     <w:p>
       <w:pPr>
-        <w:rPr>
-          <w:b/>
-          <w:sz w:val="28"/>
-        </w:rPr>
-      </w:pPr>
-      <w:r>
-        <w:rPr>
-          <w:b/>
-          <w:sz w:val="28"/>
-        </w:rPr>
+        <w:pStyle w:val="Heading3"/>
+      </w:pPr>
+      <w:r>
         <w:t>OTIS data Model:</w:t>
       </w:r>
     </w:p>
@@ -729,16 +704,9 @@
     <w:p/>
     <w:p>
       <w:pPr>
-        <w:rPr>
-          <w:b/>
-          <w:sz w:val="28"/>
-        </w:rPr>
-      </w:pPr>
-      <w:r>
-        <w:rPr>
-          <w:b/>
-          <w:sz w:val="28"/>
-        </w:rPr>
+        <w:pStyle w:val="Heading3"/>
+      </w:pPr>
+      <w:r>
         <w:t>UI-Layer:</w:t>
       </w:r>
     </w:p>
@@ -835,7 +803,6 @@
           </w:tcPr>
           <w:p>
             <w:r>
-              <w:lastRenderedPageBreak/>
               <w:t xml:space="preserve">User </w:t>
             </w:r>
             <w:r>
@@ -1240,7 +1207,6 @@
           </w:tcPr>
           <w:p>
             <w:r>
-              <w:lastRenderedPageBreak/>
               <w:t>User Module</w:t>
             </w:r>
           </w:p>
@@ -1302,6 +1268,7 @@
           </w:tcPr>
           <w:p>
             <w:r>
+              <w:lastRenderedPageBreak/>
               <w:t>OTIS Logs</w:t>
             </w:r>
           </w:p>
@@ -1532,7 +1499,15 @@
         <w:t xml:space="preserve"> </w:t>
       </w:r>
       <w:r>
-        <w:t>(add key legend for sequence diagrams)</w:t>
+        <w:t>(</w:t>
+      </w:r>
+      <w:proofErr w:type="gramStart"/>
+      <w:r>
+        <w:t>add</w:t>
+      </w:r>
+      <w:proofErr w:type="gramEnd"/>
+      <w:r>
+        <w:t xml:space="preserve"> key legend for sequence diagrams)</w:t>
       </w:r>
     </w:p>
     <w:p>
@@ -1546,6 +1521,12 @@
     <w:p>
       <w:r>
         <w:t>Use Case 1:</w:t>
+      </w:r>
+      <w:r>
+        <w:t xml:space="preserve"> </w:t>
+      </w:r>
+      <w:r>
+        <w:t>Manage Customer Order Record</w:t>
       </w:r>
     </w:p>
     <w:p>
@@ -1555,9 +1536,9 @@
         </w:rPr>
         <w:drawing>
           <wp:inline distT="0" distB="0" distL="0" distR="0">
-            <wp:extent cx="5943600" cy="3334385"/>
-            <wp:effectExtent l="0" t="0" r="0" b="0"/>
-            <wp:docPr id="6" name="Picture 6"/>
+            <wp:extent cx="5943600" cy="3216275"/>
+            <wp:effectExtent l="0" t="0" r="0" b="3175"/>
+            <wp:docPr id="2" name="Picture 2"/>
             <wp:cNvGraphicFramePr>
               <a:graphicFrameLocks xmlns:a="http://schemas.openxmlformats.org/drawingml/2006/main" noChangeAspect="1"/>
             </wp:cNvGraphicFramePr>
@@ -1565,7 +1546,7 @@
               <a:graphicData uri="http://schemas.openxmlformats.org/drawingml/2006/picture">
                 <pic:pic xmlns:pic="http://schemas.openxmlformats.org/drawingml/2006/picture">
                   <pic:nvPicPr>
-                    <pic:cNvPr id="6" name="use case 1.png"/>
+                    <pic:cNvPr id="2" name="use case 1.png"/>
                     <pic:cNvPicPr/>
                   </pic:nvPicPr>
                   <pic:blipFill>
@@ -1583,7 +1564,7 @@
                   <pic:spPr>
                     <a:xfrm>
                       <a:off x="0" y="0"/>
-                      <a:ext cx="5943600" cy="3334385"/>
+                      <a:ext cx="5943600" cy="3216275"/>
                     </a:xfrm>
                     <a:prstGeom prst="rect">
                       <a:avLst/>
@@ -1600,6 +1581,9 @@
       <w:r>
         <w:t>Use Case 2:</w:t>
       </w:r>
+      <w:r>
+        <w:t xml:space="preserve"> Generate Order Report</w:t>
+      </w:r>
     </w:p>
     <w:p>
       <w:r>
@@ -1609,8 +1593,8 @@
         <w:lastRenderedPageBreak/>
         <w:drawing>
           <wp:inline distT="0" distB="0" distL="0" distR="0">
-            <wp:extent cx="5943600" cy="2592070"/>
-            <wp:effectExtent l="0" t="0" r="0" b="0"/>
+            <wp:extent cx="6430566" cy="2804441"/>
+            <wp:effectExtent l="0" t="0" r="8890" b="0"/>
             <wp:docPr id="7" name="Picture 7"/>
             <wp:cNvGraphicFramePr>
               <a:graphicFrameLocks xmlns:a="http://schemas.openxmlformats.org/drawingml/2006/main" noChangeAspect="1"/>
@@ -1637,7 +1621,7 @@
                   <pic:spPr>
                     <a:xfrm>
                       <a:off x="0" y="0"/>
-                      <a:ext cx="5943600" cy="2592070"/>
+                      <a:ext cx="6466806" cy="2820246"/>
                     </a:xfrm>
                     <a:prstGeom prst="rect">
                       <a:avLst/>
@@ -1654,6 +1638,9 @@
       <w:r>
         <w:t>Use Case 3:</w:t>
       </w:r>
+      <w:r>
+        <w:t xml:space="preserve"> Track Order Record</w:t>
+      </w:r>
     </w:p>
     <w:p>
       <w:r>
@@ -1662,9 +1649,9 @@
         </w:rPr>
         <w:drawing>
           <wp:inline distT="0" distB="0" distL="0" distR="0">
-            <wp:extent cx="5943600" cy="3642360"/>
-            <wp:effectExtent l="0" t="0" r="0" b="0"/>
-            <wp:docPr id="8" name="Picture 8"/>
+            <wp:extent cx="5943600" cy="3293745"/>
+            <wp:effectExtent l="0" t="0" r="0" b="1905"/>
+            <wp:docPr id="1" name="Picture 1"/>
             <wp:cNvGraphicFramePr>
               <a:graphicFrameLocks xmlns:a="http://schemas.openxmlformats.org/drawingml/2006/main" noChangeAspect="1"/>
             </wp:cNvGraphicFramePr>
@@ -1672,7 +1659,7 @@
               <a:graphicData uri="http://schemas.openxmlformats.org/drawingml/2006/picture">
                 <pic:pic xmlns:pic="http://schemas.openxmlformats.org/drawingml/2006/picture">
                   <pic:nvPicPr>
-                    <pic:cNvPr id="8" name="usecase3.png"/>
+                    <pic:cNvPr id="1" name="usecase3.png"/>
                     <pic:cNvPicPr/>
                   </pic:nvPicPr>
                   <pic:blipFill>
@@ -1690,7 +1677,7 @@
                   <pic:spPr>
                     <a:xfrm>
                       <a:off x="0" y="0"/>
-                      <a:ext cx="5943600" cy="3642360"/>
+                      <a:ext cx="5943600" cy="3293745"/>
                     </a:xfrm>
                     <a:prstGeom prst="rect">
                       <a:avLst/>
@@ -1704,23 +1691,28 @@
       </w:r>
     </w:p>
     <w:p/>
+    <w:p/>
+    <w:p/>
+    <w:p/>
+    <w:p>
+      <w:r>
+        <w:t>(Add legned)</w:t>
+      </w:r>
+      <w:bookmarkStart w:id="0" w:name="_GoBack"/>
+      <w:bookmarkEnd w:id="0"/>
+    </w:p>
     <w:p>
       <w:pPr>
         <w:pStyle w:val="Heading2"/>
       </w:pPr>
       <w:r>
+        <w:lastRenderedPageBreak/>
         <w:t>Variability guide:</w:t>
       </w:r>
     </w:p>
     <w:p>
       <w:r>
-        <w:t>(</w:t>
-      </w:r>
-      <w:r>
-        <w:t>Discuss</w:t>
-      </w:r>
-      <w:r>
-        <w:t xml:space="preserve"> in tables and mention the modules in which </w:t>
+        <w:t xml:space="preserve">(Discuss in tables and mention the modules in which </w:t>
       </w:r>
     </w:p>
     <w:p>
@@ -1730,27 +1722,11 @@
       </w:r>
       <w:proofErr w:type="spellEnd"/>
       <w:r>
-        <w:t xml:space="preserve"> has more than 400 client spread all across Europe. </w:t>
-      </w:r>
-      <w:r>
-        <w:t>As our data is coming from exte</w:t>
-      </w:r>
-      <w:r>
-        <w:t xml:space="preserve">rnal system LCRM, LPROD and DHL </w:t>
-      </w:r>
-      <w:r>
-        <w:t xml:space="preserve">express, our service module triggers an </w:t>
-      </w:r>
-      <w:r>
-        <w:t>API</w:t>
-      </w:r>
-      <w:r>
-        <w:t xml:space="preserve"> call to the external system and get relative data and saves it into OTIS database. </w:t>
-      </w:r>
-    </w:p>
-    <w:p>
-      <w:r>
-        <w:lastRenderedPageBreak/>
+        <w:t xml:space="preserve"> has more than 400 client spread all across Europe. As our data is coming from external system LCRM, LPROD and DHL express, our service module triggers an API call to the external system and get relative data and saves it into OTIS database. </w:t>
+      </w:r>
+    </w:p>
+    <w:p>
+      <w:r>
         <w:t xml:space="preserve"> </w:t>
       </w:r>
     </w:p>
@@ -2115,57 +2091,6 @@
           </w:p>
         </w:tc>
       </w:tr>
-      <w:tr>
-        <w:tc>
-          <w:tcPr>
-            <w:cnfStyle w:val="001000000000" w:firstRow="0" w:lastRow="0" w:firstColumn="1" w:lastColumn="0" w:oddVBand="0" w:evenVBand="0" w:oddHBand="0" w:evenHBand="0" w:firstRowFirstColumn="0" w:firstRowLastColumn="0" w:lastRowFirstColumn="0" w:lastRowLastColumn="0"/>
-            <w:tcW w:w="2707" w:type="dxa"/>
-          </w:tcPr>
-          <w:p>
-            <w:pPr>
-              <w:rPr>
-                <w:b w:val="0"/>
-              </w:rPr>
-            </w:pPr>
-            <w:r>
-              <w:rPr>
-                <w:b w:val="0"/>
-              </w:rPr>
-              <w:t xml:space="preserve">Service module can handle </w:t>
-            </w:r>
-          </w:p>
-        </w:tc>
-        <w:tc>
-          <w:tcPr>
-            <w:tcW w:w="2551" w:type="dxa"/>
-          </w:tcPr>
-          <w:p>
-            <w:pPr>
-              <w:cnfStyle w:val="000000000000" w:firstRow="0" w:lastRow="0" w:firstColumn="0" w:lastColumn="0" w:oddVBand="0" w:evenVBand="0" w:oddHBand="0" w:evenHBand="0" w:firstRowFirstColumn="0" w:firstRowLastColumn="0" w:lastRowFirstColumn="0" w:lastRowLastColumn="0"/>
-            </w:pPr>
-          </w:p>
-        </w:tc>
-        <w:tc>
-          <w:tcPr>
-            <w:tcW w:w="2051" w:type="dxa"/>
-          </w:tcPr>
-          <w:p>
-            <w:pPr>
-              <w:cnfStyle w:val="000000000000" w:firstRow="0" w:lastRow="0" w:firstColumn="0" w:lastColumn="0" w:oddVBand="0" w:evenVBand="0" w:oddHBand="0" w:evenHBand="0" w:firstRowFirstColumn="0" w:firstRowLastColumn="0" w:lastRowFirstColumn="0" w:lastRowLastColumn="0"/>
-            </w:pPr>
-          </w:p>
-        </w:tc>
-        <w:tc>
-          <w:tcPr>
-            <w:tcW w:w="2051" w:type="dxa"/>
-          </w:tcPr>
-          <w:p>
-            <w:pPr>
-              <w:cnfStyle w:val="000000000000" w:firstRow="0" w:lastRow="0" w:firstColumn="0" w:lastColumn="0" w:oddVBand="0" w:evenVBand="0" w:oddHBand="0" w:evenHBand="0" w:firstRowFirstColumn="0" w:firstRowLastColumn="0" w:lastRowFirstColumn="0" w:lastRowLastColumn="0"/>
-            </w:pPr>
-          </w:p>
-        </w:tc>
-      </w:tr>
     </w:tbl>
     <w:p/>
     <w:p>
@@ -2498,6 +2423,7 @@
               <w:rPr>
                 <w:b w:val="0"/>
               </w:rPr>
+              <w:lastRenderedPageBreak/>
               <w:t>Logs management is done through a module and saved separately in the server as log files</w:t>
             </w:r>
           </w:p>
@@ -2545,14 +2471,7 @@
               <w:rPr>
                 <w:b w:val="0"/>
               </w:rPr>
-              <w:t xml:space="preserve">Order detail and order tracking are fetched through </w:t>
-            </w:r>
-            <w:r>
-              <w:rPr>
-                <w:b w:val="0"/>
-              </w:rPr>
-              <w:lastRenderedPageBreak/>
-              <w:t>the service and saved in the database through OTIS Module</w:t>
+              <w:t>Order detail and order tracking are fetched through the service and saved in the database through OTIS Module</w:t>
             </w:r>
           </w:p>
         </w:tc>
@@ -2565,7 +2484,6 @@
               <w:cnfStyle w:val="000000100000" w:firstRow="0" w:lastRow="0" w:firstColumn="0" w:lastColumn="0" w:oddVBand="0" w:evenVBand="0" w:oddHBand="1" w:evenHBand="0" w:firstRowFirstColumn="0" w:firstRowLastColumn="0" w:lastRowFirstColumn="0" w:lastRowLastColumn="0"/>
             </w:pPr>
             <w:r>
-              <w:lastRenderedPageBreak/>
               <w:t>UC2</w:t>
             </w:r>
           </w:p>
@@ -2597,7 +2515,6 @@
               <w:rPr>
                 <w:b w:val="0"/>
               </w:rPr>
-              <w:lastRenderedPageBreak/>
               <w:t xml:space="preserve">If External system data dumping fails, </w:t>
             </w:r>
             <w:r>
@@ -2679,12 +2596,7 @@
               <w:cnfStyle w:val="000000100000" w:firstRow="0" w:lastRow="0" w:firstColumn="0" w:lastColumn="0" w:oddVBand="0" w:evenVBand="0" w:oddHBand="1" w:evenHBand="0" w:firstRowFirstColumn="0" w:firstRowLastColumn="0" w:lastRowFirstColumn="0" w:lastRowLastColumn="0"/>
             </w:pPr>
             <w:r>
-              <w:t>Maintainability</w:t>
-            </w:r>
-            <w:bookmarkStart w:id="0" w:name="_GoBack"/>
-            <w:bookmarkEnd w:id="0"/>
-            <w:r>
-              <w:t xml:space="preserve"> (</w:t>
+              <w:t>Maintainability (</w:t>
             </w:r>
             <w:r>
               <w:t>Fault Detection</w:t>
@@ -2720,10 +2632,7 @@
     </w:p>
     <w:p>
       <w:r>
-        <w:t xml:space="preserve">We as a team </w:t>
-      </w:r>
-      <w:r>
-        <w:t xml:space="preserve">looked into the quality attributes, use cases, constraints and concerns implemented </w:t>
+        <w:t xml:space="preserve">We as a team looked into the quality attributes, use cases, constraints and concerns implemented </w:t>
       </w:r>
     </w:p>
     <w:tbl>
@@ -2851,31 +2760,7 @@
               <w:rPr>
                 <w:b w:val="0"/>
               </w:rPr>
-              <w:t xml:space="preserve">Create a database backup </w:t>
-            </w:r>
-            <w:r>
-              <w:rPr>
-                <w:b w:val="0"/>
-              </w:rPr>
-              <w:t xml:space="preserve">and </w:t>
-            </w:r>
-            <w:r>
-              <w:rPr>
-                <w:b w:val="0"/>
-              </w:rPr>
-              <w:t xml:space="preserve"> update </w:t>
-            </w:r>
-            <w:r>
-              <w:rPr>
-                <w:b w:val="0"/>
-              </w:rPr>
-              <w:t xml:space="preserve">it </w:t>
-            </w:r>
-            <w:r>
-              <w:rPr>
-                <w:b w:val="0"/>
-              </w:rPr>
-              <w:t>weekly</w:t>
+              <w:t>Create a database backup and  update it weekly</w:t>
             </w:r>
           </w:p>
         </w:tc>
@@ -2935,13 +2820,7 @@
               <w:rPr>
                 <w:b w:val="0"/>
               </w:rPr>
-              <w:t xml:space="preserve">Business module </w:t>
-            </w:r>
-            <w:r>
-              <w:rPr>
-                <w:b w:val="0"/>
-              </w:rPr>
-              <w:t xml:space="preserve">functionality is done in monolithic </w:t>
+              <w:t xml:space="preserve">Business module functionality is done in monolithic </w:t>
             </w:r>
           </w:p>
         </w:tc>
@@ -3157,25 +3036,7 @@
               <w:rPr>
                 <w:b w:val="0"/>
               </w:rPr>
-              <w:t xml:space="preserve">If </w:t>
-            </w:r>
-            <w:r>
-              <w:rPr>
-                <w:b w:val="0"/>
-              </w:rPr>
-              <w:t xml:space="preserve">the </w:t>
-            </w:r>
-            <w:r>
-              <w:rPr>
-                <w:b w:val="0"/>
-              </w:rPr>
-              <w:t xml:space="preserve">database doesn’t have </w:t>
-            </w:r>
-            <w:r>
-              <w:rPr>
-                <w:b w:val="0"/>
-              </w:rPr>
-              <w:t>the required order tracking data, an API call is generated to the external system LPROD,DHL</w:t>
+              <w:t>If the database doesn’t have the required order tracking data, an API call is generated to the external system LPROD,DHL</w:t>
             </w:r>
           </w:p>
         </w:tc>
@@ -3232,6 +3093,7 @@
               <w:rPr>
                 <w:b w:val="0"/>
               </w:rPr>
+              <w:lastRenderedPageBreak/>
               <w:t>Increase Cohesion by separating modules which have different responsibility</w:t>
             </w:r>
           </w:p>
@@ -3354,10 +3216,7 @@
           </w:tcPr>
           <w:p>
             <w:r>
-              <w:t xml:space="preserve">UI/UX module is used by the user interface in importing </w:t>
-            </w:r>
-            <w:r>
-              <w:t>UI components.</w:t>
+              <w:t>UI/UX module is used by the user interface in importing UI components.</w:t>
             </w:r>
           </w:p>
           <w:p/>
@@ -3368,10 +3227,7 @@
           </w:tcPr>
           <w:p>
             <w:r>
-              <w:t>As there are multiple stakeholders in the syste</w:t>
-            </w:r>
-            <w:r>
-              <w:t xml:space="preserve">m, the frontend of the </w:t>
+              <w:t xml:space="preserve">As there are multiple stakeholders in the system, the frontend of the </w:t>
             </w:r>
           </w:p>
         </w:tc>
@@ -3408,11 +3264,8 @@
     <w:p/>
     <w:p/>
     <w:p/>
-    <w:p>
-      <w:pPr>
-        <w:pStyle w:val="Heading3"/>
-      </w:pPr>
-    </w:p>
+    <w:p/>
+    <w:p/>
     <w:sectPr>
       <w:pgSz w:w="12240" w:h="15840"/>
       <w:pgMar w:top="1440" w:right="1440" w:bottom="1440" w:left="1440" w:header="720" w:footer="720" w:gutter="0"/>
@@ -3990,119 +3843,6 @@
       </w:rPr>
     </w:lvl>
   </w:abstractNum>
-  <w:abstractNum w:abstractNumId="5">
-    <w:nsid w:val="5F481F99"/>
-    <w:multiLevelType w:val="hybridMultilevel"/>
-    <w:tmpl w:val="DE9817E6"/>
-    <w:lvl w:ilvl="0" w:tplc="04090001">
-      <w:start w:val="1"/>
-      <w:numFmt w:val="bullet"/>
-      <w:lvlText w:val=""/>
-      <w:lvlJc w:val="left"/>
-      <w:pPr>
-        <w:ind w:left="720" w:hanging="360"/>
-      </w:pPr>
-      <w:rPr>
-        <w:rFonts w:ascii="Symbol" w:hAnsi="Symbol" w:hint="default"/>
-      </w:rPr>
-    </w:lvl>
-    <w:lvl w:ilvl="1" w:tplc="04090003" w:tentative="1">
-      <w:start w:val="1"/>
-      <w:numFmt w:val="bullet"/>
-      <w:lvlText w:val="o"/>
-      <w:lvlJc w:val="left"/>
-      <w:pPr>
-        <w:ind w:left="1440" w:hanging="360"/>
-      </w:pPr>
-      <w:rPr>
-        <w:rFonts w:ascii="Courier New" w:hAnsi="Courier New" w:cs="Courier New" w:hint="default"/>
-      </w:rPr>
-    </w:lvl>
-    <w:lvl w:ilvl="2" w:tplc="04090005" w:tentative="1">
-      <w:start w:val="1"/>
-      <w:numFmt w:val="bullet"/>
-      <w:lvlText w:val=""/>
-      <w:lvlJc w:val="left"/>
-      <w:pPr>
-        <w:ind w:left="2160" w:hanging="360"/>
-      </w:pPr>
-      <w:rPr>
-        <w:rFonts w:ascii="Wingdings" w:hAnsi="Wingdings" w:hint="default"/>
-      </w:rPr>
-    </w:lvl>
-    <w:lvl w:ilvl="3" w:tplc="04090001" w:tentative="1">
-      <w:start w:val="1"/>
-      <w:numFmt w:val="bullet"/>
-      <w:lvlText w:val=""/>
-      <w:lvlJc w:val="left"/>
-      <w:pPr>
-        <w:ind w:left="2880" w:hanging="360"/>
-      </w:pPr>
-      <w:rPr>
-        <w:rFonts w:ascii="Symbol" w:hAnsi="Symbol" w:hint="default"/>
-      </w:rPr>
-    </w:lvl>
-    <w:lvl w:ilvl="4" w:tplc="04090003" w:tentative="1">
-      <w:start w:val="1"/>
-      <w:numFmt w:val="bullet"/>
-      <w:lvlText w:val="o"/>
-      <w:lvlJc w:val="left"/>
-      <w:pPr>
-        <w:ind w:left="3600" w:hanging="360"/>
-      </w:pPr>
-      <w:rPr>
-        <w:rFonts w:ascii="Courier New" w:hAnsi="Courier New" w:cs="Courier New" w:hint="default"/>
-      </w:rPr>
-    </w:lvl>
-    <w:lvl w:ilvl="5" w:tplc="04090005" w:tentative="1">
-      <w:start w:val="1"/>
-      <w:numFmt w:val="bullet"/>
-      <w:lvlText w:val=""/>
-      <w:lvlJc w:val="left"/>
-      <w:pPr>
-        <w:ind w:left="4320" w:hanging="360"/>
-      </w:pPr>
-      <w:rPr>
-        <w:rFonts w:ascii="Wingdings" w:hAnsi="Wingdings" w:hint="default"/>
-      </w:rPr>
-    </w:lvl>
-    <w:lvl w:ilvl="6" w:tplc="04090001" w:tentative="1">
-      <w:start w:val="1"/>
-      <w:numFmt w:val="bullet"/>
-      <w:lvlText w:val=""/>
-      <w:lvlJc w:val="left"/>
-      <w:pPr>
-        <w:ind w:left="5040" w:hanging="360"/>
-      </w:pPr>
-      <w:rPr>
-        <w:rFonts w:ascii="Symbol" w:hAnsi="Symbol" w:hint="default"/>
-      </w:rPr>
-    </w:lvl>
-    <w:lvl w:ilvl="7" w:tplc="04090003" w:tentative="1">
-      <w:start w:val="1"/>
-      <w:numFmt w:val="bullet"/>
-      <w:lvlText w:val="o"/>
-      <w:lvlJc w:val="left"/>
-      <w:pPr>
-        <w:ind w:left="5760" w:hanging="360"/>
-      </w:pPr>
-      <w:rPr>
-        <w:rFonts w:ascii="Courier New" w:hAnsi="Courier New" w:cs="Courier New" w:hint="default"/>
-      </w:rPr>
-    </w:lvl>
-    <w:lvl w:ilvl="8" w:tplc="04090005" w:tentative="1">
-      <w:start w:val="1"/>
-      <w:numFmt w:val="bullet"/>
-      <w:lvlText w:val=""/>
-      <w:lvlJc w:val="left"/>
-      <w:pPr>
-        <w:ind w:left="6480" w:hanging="360"/>
-      </w:pPr>
-      <w:rPr>
-        <w:rFonts w:ascii="Wingdings" w:hAnsi="Wingdings" w:hint="default"/>
-      </w:rPr>
-    </w:lvl>
-  </w:abstractNum>
   <w:num w:numId="1">
     <w:abstractNumId w:val="3"/>
   </w:num>
@@ -4117,9 +3857,6 @@
   </w:num>
   <w:num w:numId="5">
     <w:abstractNumId w:val="2"/>
-  </w:num>
-  <w:num w:numId="6">
-    <w:abstractNumId w:val="5"/>
   </w:num>
 </w:numbering>
 </file>
@@ -5139,7 +4876,7 @@
 </file>
 
 <file path=customXml/itemProps1.xml><?xml version="1.0" encoding="utf-8"?>
-<ds:datastoreItem xmlns:ds="http://schemas.openxmlformats.org/officeDocument/2006/customXml" ds:itemID="{783CB45E-6AC6-474E-B636-81267AF3CF78}">
+<ds:datastoreItem xmlns:ds="http://schemas.openxmlformats.org/officeDocument/2006/customXml" ds:itemID="{1E3B6823-4215-4FF4-9881-D2A6A52BB546}">
   <ds:schemaRefs>
     <ds:schemaRef ds:uri="http://schemas.openxmlformats.org/officeDocument/2006/bibliography"/>
   </ds:schemaRefs>

</xml_diff>

<commit_message>
Adding the final version of the module view
</commit_message>
<xml_diff>
--- a/Assignment 2 Software Arctecture/Section2.docx
+++ b/Assignment 2 Software Arctecture/Section2.docx
@@ -1499,15 +1499,50 @@
         <w:t xml:space="preserve"> </w:t>
       </w:r>
       <w:r>
-        <w:t>(</w:t>
-      </w:r>
-      <w:proofErr w:type="gramStart"/>
-      <w:r>
-        <w:t>add</w:t>
-      </w:r>
-      <w:proofErr w:type="gramEnd"/>
-      <w:r>
-        <w:t xml:space="preserve"> key legend for sequence diagrams)</w:t>
+        <w:rPr>
+          <w:noProof/>
+        </w:rPr>
+        <w:drawing>
+          <wp:inline distT="0" distB="0" distL="0" distR="0" wp14:anchorId="5EFCA41B" wp14:editId="1D3088EF">
+            <wp:extent cx="1971675" cy="2346722"/>
+            <wp:effectExtent l="0" t="0" r="0" b="0"/>
+            <wp:docPr id="3" name="Picture 3"/>
+            <wp:cNvGraphicFramePr>
+              <a:graphicFrameLocks xmlns:a="http://schemas.openxmlformats.org/drawingml/2006/main" noChangeAspect="1"/>
+            </wp:cNvGraphicFramePr>
+            <a:graphic xmlns:a="http://schemas.openxmlformats.org/drawingml/2006/main">
+              <a:graphicData uri="http://schemas.openxmlformats.org/drawingml/2006/picture">
+                <pic:pic xmlns:pic="http://schemas.openxmlformats.org/drawingml/2006/picture">
+                  <pic:nvPicPr>
+                    <pic:cNvPr id="3" name="sequence daigram legend.png"/>
+                    <pic:cNvPicPr/>
+                  </pic:nvPicPr>
+                  <pic:blipFill>
+                    <a:blip r:embed="rId9">
+                      <a:extLst>
+                        <a:ext uri="{28A0092B-C50C-407E-A947-70E740481C1C}">
+                          <a14:useLocalDpi xmlns:a14="http://schemas.microsoft.com/office/drawing/2010/main" val="0"/>
+                        </a:ext>
+                      </a:extLst>
+                    </a:blip>
+                    <a:stretch>
+                      <a:fillRect/>
+                    </a:stretch>
+                  </pic:blipFill>
+                  <pic:spPr>
+                    <a:xfrm>
+                      <a:off x="0" y="0"/>
+                      <a:ext cx="1977505" cy="2353661"/>
+                    </a:xfrm>
+                    <a:prstGeom prst="rect">
+                      <a:avLst/>
+                    </a:prstGeom>
+                  </pic:spPr>
+                </pic:pic>
+              </a:graphicData>
+            </a:graphic>
+          </wp:inline>
+        </w:drawing>
       </w:r>
     </w:p>
     <w:p>
@@ -1519,13 +1554,27 @@
       </w:r>
     </w:p>
     <w:p>
-      <w:r>
+      <w:pPr>
+        <w:rPr>
+          <w:b/>
+        </w:rPr>
+      </w:pPr>
+      <w:r>
+        <w:rPr>
+          <w:b/>
+        </w:rPr>
         <w:t>Use Case 1:</w:t>
       </w:r>
       <w:r>
+        <w:rPr>
+          <w:b/>
+        </w:rPr>
         <w:t xml:space="preserve"> </w:t>
       </w:r>
       <w:r>
+        <w:rPr>
+          <w:b/>
+        </w:rPr>
         <w:t>Manage Customer Order Record</w:t>
       </w:r>
     </w:p>
@@ -1550,7 +1599,7 @@
                     <pic:cNvPicPr/>
                   </pic:nvPicPr>
                   <pic:blipFill>
-                    <a:blip r:embed="rId9">
+                    <a:blip r:embed="rId10">
                       <a:extLst>
                         <a:ext uri="{28A0092B-C50C-407E-A947-70E740481C1C}">
                           <a14:useLocalDpi xmlns:a14="http://schemas.microsoft.com/office/drawing/2010/main" val="0"/>
@@ -1578,10 +1627,21 @@
       </w:r>
     </w:p>
     <w:p>
-      <w:r>
+      <w:pPr>
+        <w:rPr>
+          <w:b/>
+        </w:rPr>
+      </w:pPr>
+      <w:r>
+        <w:rPr>
+          <w:b/>
+        </w:rPr>
         <w:t>Use Case 2:</w:t>
       </w:r>
       <w:r>
+        <w:rPr>
+          <w:b/>
+        </w:rPr>
         <w:t xml:space="preserve"> Generate Order Report</w:t>
       </w:r>
     </w:p>
@@ -1607,7 +1667,7 @@
                     <pic:cNvPicPr/>
                   </pic:nvPicPr>
                   <pic:blipFill>
-                    <a:blip r:embed="rId10">
+                    <a:blip r:embed="rId11">
                       <a:extLst>
                         <a:ext uri="{28A0092B-C50C-407E-A947-70E740481C1C}">
                           <a14:useLocalDpi xmlns:a14="http://schemas.microsoft.com/office/drawing/2010/main" val="0"/>
@@ -1635,10 +1695,21 @@
       </w:r>
     </w:p>
     <w:p>
-      <w:r>
+      <w:pPr>
+        <w:rPr>
+          <w:b/>
+        </w:rPr>
+      </w:pPr>
+      <w:r>
+        <w:rPr>
+          <w:b/>
+        </w:rPr>
         <w:t>Use Case 3:</w:t>
       </w:r>
       <w:r>
+        <w:rPr>
+          <w:b/>
+        </w:rPr>
         <w:t xml:space="preserve"> Track Order Record</w:t>
       </w:r>
     </w:p>
@@ -1663,7 +1734,7 @@
                     <pic:cNvPicPr/>
                   </pic:nvPicPr>
                   <pic:blipFill>
-                    <a:blip r:embed="rId11">
+                    <a:blip r:embed="rId12">
                       <a:extLst>
                         <a:ext uri="{28A0092B-C50C-407E-A947-70E740481C1C}">
                           <a14:useLocalDpi xmlns:a14="http://schemas.microsoft.com/office/drawing/2010/main" val="0"/>
@@ -1695,27 +1766,17 @@
     <w:p/>
     <w:p/>
     <w:p>
-      <w:r>
-        <w:t>(Add legned)</w:t>
-      </w:r>
+      <w:pPr>
+        <w:pStyle w:val="Heading2"/>
+      </w:pPr>
+      <w:r>
+        <w:lastRenderedPageBreak/>
+        <w:t>Variability guide:</w:t>
+      </w:r>
+    </w:p>
+    <w:p>
       <w:bookmarkStart w:id="0" w:name="_GoBack"/>
       <w:bookmarkEnd w:id="0"/>
-    </w:p>
-    <w:p>
-      <w:pPr>
-        <w:pStyle w:val="Heading2"/>
-      </w:pPr>
-      <w:r>
-        <w:lastRenderedPageBreak/>
-        <w:t>Variability guide:</w:t>
-      </w:r>
-    </w:p>
-    <w:p>
-      <w:r>
-        <w:t xml:space="preserve">(Discuss in tables and mention the modules in which </w:t>
-      </w:r>
-    </w:p>
-    <w:p>
       <w:proofErr w:type="spellStart"/>
       <w:r>
         <w:t>Lysa</w:t>
@@ -1734,13 +1795,14 @@
       <w:tblPr>
         <w:tblStyle w:val="PlainTable2"/>
         <w:tblW w:w="0" w:type="auto"/>
+        <w:tblLayout w:type="fixed"/>
         <w:tblLook w:val="04A0" w:firstRow="1" w:lastRow="0" w:firstColumn="1" w:lastColumn="0" w:noHBand="0" w:noVBand="1"/>
       </w:tblPr>
       <w:tblGrid>
-        <w:gridCol w:w="2707"/>
-        <w:gridCol w:w="2551"/>
-        <w:gridCol w:w="2051"/>
-        <w:gridCol w:w="2051"/>
+        <w:gridCol w:w="910"/>
+        <w:gridCol w:w="3680"/>
+        <w:gridCol w:w="1800"/>
+        <w:gridCol w:w="2520"/>
       </w:tblGrid>
       <w:tr>
         <w:trPr>
@@ -1749,9 +1811,22 @@
         <w:tc>
           <w:tcPr>
             <w:cnfStyle w:val="001000000000" w:firstRow="0" w:lastRow="0" w:firstColumn="1" w:lastColumn="0" w:oddVBand="0" w:evenVBand="0" w:oddHBand="0" w:evenHBand="0" w:firstRowFirstColumn="0" w:firstRowLastColumn="0" w:lastRowFirstColumn="0" w:lastRowLastColumn="0"/>
-            <w:tcW w:w="2707" w:type="dxa"/>
-          </w:tcPr>
-          <w:p>
+            <w:tcW w:w="910" w:type="dxa"/>
+          </w:tcPr>
+          <w:p>
+            <w:r>
+              <w:t>SR No</w:t>
+            </w:r>
+          </w:p>
+        </w:tc>
+        <w:tc>
+          <w:tcPr>
+            <w:tcW w:w="3680" w:type="dxa"/>
+          </w:tcPr>
+          <w:p>
+            <w:pPr>
+              <w:cnfStyle w:val="100000000000" w:firstRow="1" w:lastRow="0" w:firstColumn="0" w:lastColumn="0" w:oddVBand="0" w:evenVBand="0" w:oddHBand="0" w:evenHBand="0" w:firstRowFirstColumn="0" w:firstRowLastColumn="0" w:lastRowFirstColumn="0" w:lastRowLastColumn="0"/>
+            </w:pPr>
             <w:r>
               <w:t>Variability</w:t>
             </w:r>
@@ -1759,7 +1834,7 @@
         </w:tc>
         <w:tc>
           <w:tcPr>
-            <w:tcW w:w="2551" w:type="dxa"/>
+            <w:tcW w:w="1800" w:type="dxa"/>
           </w:tcPr>
           <w:p>
             <w:pPr>
@@ -1772,25 +1847,15 @@
         </w:tc>
         <w:tc>
           <w:tcPr>
-            <w:tcW w:w="2051" w:type="dxa"/>
+            <w:tcW w:w="2520" w:type="dxa"/>
           </w:tcPr>
           <w:p>
             <w:pPr>
               <w:cnfStyle w:val="100000000000" w:firstRow="1" w:lastRow="0" w:firstColumn="0" w:lastColumn="0" w:oddVBand="0" w:evenVBand="0" w:oddHBand="0" w:evenHBand="0" w:firstRowFirstColumn="0" w:firstRowLastColumn="0" w:lastRowFirstColumn="0" w:lastRowLastColumn="0"/>
             </w:pPr>
             <w:r>
-              <w:t>Layer</w:t>
-            </w:r>
-          </w:p>
-        </w:tc>
-        <w:tc>
-          <w:tcPr>
-            <w:tcW w:w="2051" w:type="dxa"/>
-          </w:tcPr>
-          <w:p>
-            <w:pPr>
-              <w:cnfStyle w:val="100000000000" w:firstRow="1" w:lastRow="0" w:firstColumn="0" w:lastColumn="0" w:oddVBand="0" w:evenVBand="0" w:oddHBand="0" w:evenHBand="0" w:firstRowFirstColumn="0" w:firstRowLastColumn="0" w:lastRowFirstColumn="0" w:lastRowLastColumn="0"/>
-            </w:pPr>
+              <w:t>Rationale</w:t>
+            </w:r>
           </w:p>
         </w:tc>
       </w:tr>
@@ -1801,25 +1866,33 @@
         <w:tc>
           <w:tcPr>
             <w:cnfStyle w:val="001000000000" w:firstRow="0" w:lastRow="0" w:firstColumn="1" w:lastColumn="0" w:oddVBand="0" w:evenVBand="0" w:oddHBand="0" w:evenHBand="0" w:firstRowFirstColumn="0" w:firstRowLastColumn="0" w:lastRowFirstColumn="0" w:lastRowLastColumn="0"/>
-            <w:tcW w:w="2707" w:type="dxa"/>
-          </w:tcPr>
-          <w:p>
-            <w:pPr>
-              <w:rPr>
-                <w:b w:val="0"/>
-              </w:rPr>
-            </w:pPr>
-            <w:r>
-              <w:rPr>
-                <w:b w:val="0"/>
-              </w:rPr>
+            <w:tcW w:w="910" w:type="dxa"/>
+          </w:tcPr>
+          <w:p>
+            <w:r>
+              <w:t>1</w:t>
+            </w:r>
+          </w:p>
+        </w:tc>
+        <w:tc>
+          <w:tcPr>
+            <w:tcW w:w="3680" w:type="dxa"/>
+          </w:tcPr>
+          <w:p>
+            <w:pPr>
+              <w:cnfStyle w:val="000000100000" w:firstRow="0" w:lastRow="0" w:firstColumn="0" w:lastColumn="0" w:oddVBand="0" w:evenVBand="0" w:oddHBand="1" w:evenHBand="0" w:firstRowFirstColumn="0" w:firstRowLastColumn="0" w:lastRowFirstColumn="0" w:lastRowLastColumn="0"/>
+              <w:rPr>
+                <w:b/>
+              </w:rPr>
+            </w:pPr>
+            <w:r>
               <w:t>An API call is generated to the relevant external system if data isn’t present in our data which is required</w:t>
             </w:r>
           </w:p>
         </w:tc>
         <w:tc>
           <w:tcPr>
-            <w:tcW w:w="2551" w:type="dxa"/>
+            <w:tcW w:w="1800" w:type="dxa"/>
           </w:tcPr>
           <w:p>
             <w:pPr>
@@ -1832,25 +1905,18 @@
         </w:tc>
         <w:tc>
           <w:tcPr>
-            <w:tcW w:w="2051" w:type="dxa"/>
+            <w:tcW w:w="2520" w:type="dxa"/>
           </w:tcPr>
           <w:p>
             <w:pPr>
               <w:cnfStyle w:val="000000100000" w:firstRow="0" w:lastRow="0" w:firstColumn="0" w:lastColumn="0" w:oddVBand="0" w:evenVBand="0" w:oddHBand="1" w:evenHBand="0" w:firstRowFirstColumn="0" w:firstRowLastColumn="0" w:lastRowFirstColumn="0" w:lastRowLastColumn="0"/>
             </w:pPr>
             <w:r>
-              <w:t>Service Layer</w:t>
-            </w:r>
-          </w:p>
-        </w:tc>
-        <w:tc>
-          <w:tcPr>
-            <w:tcW w:w="2051" w:type="dxa"/>
-          </w:tcPr>
-          <w:p>
-            <w:pPr>
-              <w:cnfStyle w:val="000000100000" w:firstRow="0" w:lastRow="0" w:firstColumn="0" w:lastColumn="0" w:oddVBand="0" w:evenVBand="0" w:oddHBand="1" w:evenHBand="0" w:firstRowFirstColumn="0" w:firstRowLastColumn="0" w:lastRowFirstColumn="0" w:lastRowLastColumn="0"/>
-            </w:pPr>
+              <w:t xml:space="preserve">If data isn’t present in the system, OTIS system needs to validate that the data </w:t>
+            </w:r>
+            <w:r>
+              <w:t>is in sync with the external system data</w:t>
+            </w:r>
           </w:p>
         </w:tc>
       </w:tr>
@@ -1858,25 +1924,33 @@
         <w:tc>
           <w:tcPr>
             <w:cnfStyle w:val="001000000000" w:firstRow="0" w:lastRow="0" w:firstColumn="1" w:lastColumn="0" w:oddVBand="0" w:evenVBand="0" w:oddHBand="0" w:evenHBand="0" w:firstRowFirstColumn="0" w:firstRowLastColumn="0" w:lastRowFirstColumn="0" w:lastRowLastColumn="0"/>
-            <w:tcW w:w="2707" w:type="dxa"/>
-          </w:tcPr>
-          <w:p>
-            <w:pPr>
-              <w:rPr>
-                <w:b w:val="0"/>
-              </w:rPr>
-            </w:pPr>
-            <w:r>
-              <w:rPr>
-                <w:b w:val="0"/>
-              </w:rPr>
+            <w:tcW w:w="910" w:type="dxa"/>
+          </w:tcPr>
+          <w:p>
+            <w:r>
+              <w:t>2</w:t>
+            </w:r>
+          </w:p>
+        </w:tc>
+        <w:tc>
+          <w:tcPr>
+            <w:tcW w:w="3680" w:type="dxa"/>
+          </w:tcPr>
+          <w:p>
+            <w:pPr>
+              <w:cnfStyle w:val="000000000000" w:firstRow="0" w:lastRow="0" w:firstColumn="0" w:lastColumn="0" w:oddVBand="0" w:evenVBand="0" w:oddHBand="0" w:evenHBand="0" w:firstRowFirstColumn="0" w:firstRowLastColumn="0" w:lastRowFirstColumn="0" w:lastRowLastColumn="0"/>
+              <w:rPr>
+                <w:b/>
+              </w:rPr>
+            </w:pPr>
+            <w:r>
               <w:t>If the external system data dump fails, the system provides the latest data from our database</w:t>
             </w:r>
           </w:p>
         </w:tc>
         <w:tc>
           <w:tcPr>
-            <w:tcW w:w="2551" w:type="dxa"/>
+            <w:tcW w:w="1800" w:type="dxa"/>
           </w:tcPr>
           <w:p>
             <w:pPr>
@@ -1889,28 +1963,15 @@
         </w:tc>
         <w:tc>
           <w:tcPr>
-            <w:tcW w:w="2051" w:type="dxa"/>
+            <w:tcW w:w="2520" w:type="dxa"/>
           </w:tcPr>
           <w:p>
             <w:pPr>
               <w:cnfStyle w:val="000000000000" w:firstRow="0" w:lastRow="0" w:firstColumn="0" w:lastColumn="0" w:oddVBand="0" w:evenVBand="0" w:oddHBand="0" w:evenHBand="0" w:firstRowFirstColumn="0" w:firstRowLastColumn="0" w:lastRowFirstColumn="0" w:lastRowLastColumn="0"/>
-              <w:rPr>
-                <w:b/>
-              </w:rPr>
-            </w:pPr>
-            <w:r>
-              <w:t>Business Layer</w:t>
-            </w:r>
-          </w:p>
-        </w:tc>
-        <w:tc>
-          <w:tcPr>
-            <w:tcW w:w="2051" w:type="dxa"/>
-          </w:tcPr>
-          <w:p>
-            <w:pPr>
-              <w:cnfStyle w:val="000000000000" w:firstRow="0" w:lastRow="0" w:firstColumn="0" w:lastColumn="0" w:oddVBand="0" w:evenVBand="0" w:oddHBand="0" w:evenHBand="0" w:firstRowFirstColumn="0" w:firstRowLastColumn="0" w:lastRowFirstColumn="0" w:lastRowLastColumn="0"/>
-            </w:pPr>
+            </w:pPr>
+            <w:r>
+              <w:t>The system needs to displays user with the latest possible data if the external data dump causes an error.</w:t>
+            </w:r>
           </w:p>
         </w:tc>
       </w:tr>
@@ -1921,25 +1982,33 @@
         <w:tc>
           <w:tcPr>
             <w:cnfStyle w:val="001000000000" w:firstRow="0" w:lastRow="0" w:firstColumn="1" w:lastColumn="0" w:oddVBand="0" w:evenVBand="0" w:oddHBand="0" w:evenHBand="0" w:firstRowFirstColumn="0" w:firstRowLastColumn="0" w:lastRowFirstColumn="0" w:lastRowLastColumn="0"/>
-            <w:tcW w:w="2707" w:type="dxa"/>
-          </w:tcPr>
-          <w:p>
-            <w:pPr>
-              <w:rPr>
-                <w:b w:val="0"/>
-              </w:rPr>
-            </w:pPr>
-            <w:r>
-              <w:rPr>
-                <w:b w:val="0"/>
-              </w:rPr>
+            <w:tcW w:w="910" w:type="dxa"/>
+          </w:tcPr>
+          <w:p>
+            <w:r>
+              <w:t>3</w:t>
+            </w:r>
+          </w:p>
+        </w:tc>
+        <w:tc>
+          <w:tcPr>
+            <w:tcW w:w="3680" w:type="dxa"/>
+          </w:tcPr>
+          <w:p>
+            <w:pPr>
+              <w:cnfStyle w:val="000000100000" w:firstRow="0" w:lastRow="0" w:firstColumn="0" w:lastColumn="0" w:oddVBand="0" w:evenVBand="0" w:oddHBand="1" w:evenHBand="0" w:firstRowFirstColumn="0" w:firstRowLastColumn="0" w:lastRowFirstColumn="0" w:lastRowLastColumn="0"/>
+              <w:rPr>
+                <w:b/>
+              </w:rPr>
+            </w:pPr>
+            <w:r>
               <w:t>If OTIS database fails, backup database is also maintained and used in operation</w:t>
             </w:r>
           </w:p>
         </w:tc>
         <w:tc>
           <w:tcPr>
-            <w:tcW w:w="2551" w:type="dxa"/>
+            <w:tcW w:w="1800" w:type="dxa"/>
           </w:tcPr>
           <w:p>
             <w:pPr>
@@ -1952,25 +2021,15 @@
         </w:tc>
         <w:tc>
           <w:tcPr>
-            <w:tcW w:w="2051" w:type="dxa"/>
+            <w:tcW w:w="2520" w:type="dxa"/>
           </w:tcPr>
           <w:p>
             <w:pPr>
               <w:cnfStyle w:val="000000100000" w:firstRow="0" w:lastRow="0" w:firstColumn="0" w:lastColumn="0" w:oddVBand="0" w:evenVBand="0" w:oddHBand="1" w:evenHBand="0" w:firstRowFirstColumn="0" w:firstRowLastColumn="0" w:lastRowFirstColumn="0" w:lastRowLastColumn="0"/>
             </w:pPr>
             <w:r>
-              <w:t>Data Layer</w:t>
-            </w:r>
-          </w:p>
-        </w:tc>
-        <w:tc>
-          <w:tcPr>
-            <w:tcW w:w="2051" w:type="dxa"/>
-          </w:tcPr>
-          <w:p>
-            <w:pPr>
-              <w:cnfStyle w:val="000000100000" w:firstRow="0" w:lastRow="0" w:firstColumn="0" w:lastColumn="0" w:oddVBand="0" w:evenVBand="0" w:oddHBand="1" w:evenHBand="0" w:firstRowFirstColumn="0" w:firstRowLastColumn="0" w:lastRowFirstColumn="0" w:lastRowLastColumn="0"/>
-            </w:pPr>
+              <w:t>If the database crashes/destroys accidently, the user order information must be backed up</w:t>
+            </w:r>
           </w:p>
         </w:tc>
       </w:tr>
@@ -1978,29 +2037,46 @@
         <w:tc>
           <w:tcPr>
             <w:cnfStyle w:val="001000000000" w:firstRow="0" w:lastRow="0" w:firstColumn="1" w:lastColumn="0" w:oddVBand="0" w:evenVBand="0" w:oddHBand="0" w:evenHBand="0" w:firstRowFirstColumn="0" w:firstRowLastColumn="0" w:lastRowFirstColumn="0" w:lastRowLastColumn="0"/>
-            <w:tcW w:w="2707" w:type="dxa"/>
-          </w:tcPr>
-          <w:p>
-            <w:pPr>
-              <w:rPr>
-                <w:b w:val="0"/>
-              </w:rPr>
-            </w:pPr>
-            <w:r>
-              <w:rPr>
-                <w:b w:val="0"/>
-              </w:rPr>
-              <w:t>UI/UX  Module can be changed and external UI library can be used</w:t>
-            </w:r>
-          </w:p>
-        </w:tc>
-        <w:tc>
-          <w:tcPr>
-            <w:tcW w:w="2551" w:type="dxa"/>
+            <w:tcW w:w="910" w:type="dxa"/>
+          </w:tcPr>
+          <w:p>
+            <w:r>
+              <w:t>4</w:t>
+            </w:r>
+          </w:p>
+        </w:tc>
+        <w:tc>
+          <w:tcPr>
+            <w:tcW w:w="3680" w:type="dxa"/>
           </w:tcPr>
           <w:p>
             <w:pPr>
               <w:cnfStyle w:val="000000000000" w:firstRow="0" w:lastRow="0" w:firstColumn="0" w:lastColumn="0" w:oddVBand="0" w:evenVBand="0" w:oddHBand="0" w:evenHBand="0" w:firstRowFirstColumn="0" w:firstRowLastColumn="0" w:lastRowFirstColumn="0" w:lastRowLastColumn="0"/>
+              <w:rPr>
+                <w:b/>
+              </w:rPr>
+            </w:pPr>
+            <w:r>
+              <w:t>UI/</w:t>
+            </w:r>
+            <w:r>
+              <w:t>UX Module</w:t>
+            </w:r>
+            <w:r>
+              <w:t xml:space="preserve"> can be changed and external UI library can be used</w:t>
+            </w:r>
+            <w:r>
+              <w:t xml:space="preserve">. All stakeholders have different </w:t>
+            </w:r>
+          </w:p>
+        </w:tc>
+        <w:tc>
+          <w:tcPr>
+            <w:tcW w:w="1800" w:type="dxa"/>
+          </w:tcPr>
+          <w:p>
+            <w:pPr>
+              <w:cnfStyle w:val="000000000000" w:firstRow="0" w:lastRow="0" w:firstColumn="0" w:lastColumn="0" w:oddVBand="0" w:evenVBand="0" w:oddHBand="0" w:evenHBand="0" w:firstRowFirstColumn="0" w:firstRowLastColumn="0" w:lastRowFirstColumn="0" w:lastRowLastColumn="0"/>
             </w:pPr>
             <w:r>
               <w:t>UI Layer</w:t>
@@ -2009,25 +2085,15 @@
         </w:tc>
         <w:tc>
           <w:tcPr>
-            <w:tcW w:w="2051" w:type="dxa"/>
+            <w:tcW w:w="2520" w:type="dxa"/>
           </w:tcPr>
           <w:p>
             <w:pPr>
               <w:cnfStyle w:val="000000000000" w:firstRow="0" w:lastRow="0" w:firstColumn="0" w:lastColumn="0" w:oddVBand="0" w:evenVBand="0" w:oddHBand="0" w:evenHBand="0" w:firstRowFirstColumn="0" w:firstRowLastColumn="0" w:lastRowFirstColumn="0" w:lastRowLastColumn="0"/>
             </w:pPr>
             <w:r>
-              <w:t>UI Layer</w:t>
-            </w:r>
-          </w:p>
-        </w:tc>
-        <w:tc>
-          <w:tcPr>
-            <w:tcW w:w="2051" w:type="dxa"/>
-          </w:tcPr>
-          <w:p>
-            <w:pPr>
-              <w:cnfStyle w:val="000000000000" w:firstRow="0" w:lastRow="0" w:firstColumn="0" w:lastColumn="0" w:oddVBand="0" w:evenVBand="0" w:oddHBand="0" w:evenHBand="0" w:firstRowFirstColumn="0" w:firstRowLastColumn="0" w:lastRowFirstColumn="0" w:lastRowLastColumn="0"/>
-            </w:pPr>
+              <w:t xml:space="preserve">Using external UI library will help our developer team to implement as they are familiar with the UI components.  </w:t>
+            </w:r>
           </w:p>
         </w:tc>
       </w:tr>
@@ -2038,25 +2104,33 @@
         <w:tc>
           <w:tcPr>
             <w:cnfStyle w:val="001000000000" w:firstRow="0" w:lastRow="0" w:firstColumn="1" w:lastColumn="0" w:oddVBand="0" w:evenVBand="0" w:oddHBand="0" w:evenHBand="0" w:firstRowFirstColumn="0" w:firstRowLastColumn="0" w:lastRowFirstColumn="0" w:lastRowLastColumn="0"/>
-            <w:tcW w:w="2707" w:type="dxa"/>
-          </w:tcPr>
-          <w:p>
-            <w:pPr>
-              <w:rPr>
-                <w:b w:val="0"/>
-              </w:rPr>
-            </w:pPr>
-            <w:r>
-              <w:rPr>
-                <w:b w:val="0"/>
-              </w:rPr>
+            <w:tcW w:w="910" w:type="dxa"/>
+          </w:tcPr>
+          <w:p>
+            <w:r>
+              <w:t>5</w:t>
+            </w:r>
+          </w:p>
+        </w:tc>
+        <w:tc>
+          <w:tcPr>
+            <w:tcW w:w="3680" w:type="dxa"/>
+          </w:tcPr>
+          <w:p>
+            <w:pPr>
+              <w:cnfStyle w:val="000000100000" w:firstRow="0" w:lastRow="0" w:firstColumn="0" w:lastColumn="0" w:oddVBand="0" w:evenVBand="0" w:oddHBand="1" w:evenHBand="0" w:firstRowFirstColumn="0" w:firstRowLastColumn="0" w:lastRowFirstColumn="0" w:lastRowLastColumn="0"/>
+              <w:rPr>
+                <w:b/>
+              </w:rPr>
+            </w:pPr>
+            <w:r>
               <w:t>If the user order data is not updated latest to 30 min, system also provides user data with label “Legacy data”</w:t>
             </w:r>
           </w:p>
         </w:tc>
         <w:tc>
           <w:tcPr>
-            <w:tcW w:w="2551" w:type="dxa"/>
+            <w:tcW w:w="1800" w:type="dxa"/>
           </w:tcPr>
           <w:p>
             <w:pPr>
@@ -2069,25 +2143,15 @@
         </w:tc>
         <w:tc>
           <w:tcPr>
-            <w:tcW w:w="2051" w:type="dxa"/>
+            <w:tcW w:w="2520" w:type="dxa"/>
           </w:tcPr>
           <w:p>
             <w:pPr>
               <w:cnfStyle w:val="000000100000" w:firstRow="0" w:lastRow="0" w:firstColumn="0" w:lastColumn="0" w:oddVBand="0" w:evenVBand="0" w:oddHBand="1" w:evenHBand="0" w:firstRowFirstColumn="0" w:firstRowLastColumn="0" w:lastRowFirstColumn="0" w:lastRowLastColumn="0"/>
             </w:pPr>
             <w:r>
-              <w:t>Business Layer</w:t>
-            </w:r>
-          </w:p>
-        </w:tc>
-        <w:tc>
-          <w:tcPr>
-            <w:tcW w:w="2051" w:type="dxa"/>
-          </w:tcPr>
-          <w:p>
-            <w:pPr>
-              <w:cnfStyle w:val="000000100000" w:firstRow="0" w:lastRow="0" w:firstColumn="0" w:lastColumn="0" w:oddVBand="0" w:evenVBand="0" w:oddHBand="1" w:evenHBand="0" w:firstRowFirstColumn="0" w:firstRowLastColumn="0" w:lastRowFirstColumn="0" w:lastRowLastColumn="0"/>
-            </w:pPr>
+              <w:t>Will let the user know if the data is in-sync with the latest external system data. If the user queries and the system doesn’t present the same thing, user needs to get notified</w:t>
+            </w:r>
           </w:p>
         </w:tc>
       </w:tr>
@@ -2098,6 +2162,7 @@
         <w:pStyle w:val="Heading1"/>
       </w:pPr>
       <w:r>
+        <w:lastRenderedPageBreak/>
         <w:t>Rationale:</w:t>
       </w:r>
     </w:p>
@@ -2189,7 +2254,13 @@
               <w:rPr>
                 <w:b w:val="0"/>
               </w:rPr>
-              <w:t>Service-oriented architecture: Separate layers in the system</w:t>
+              <w:t>Layered</w:t>
+            </w:r>
+            <w:r>
+              <w:rPr>
+                <w:b w:val="0"/>
+              </w:rPr>
+              <w:t>-oriented architecture: Separate layers in the system</w:t>
             </w:r>
           </w:p>
         </w:tc>
@@ -2215,13 +2286,8 @@
               <w:cnfStyle w:val="000000100000" w:firstRow="0" w:lastRow="0" w:firstColumn="0" w:lastColumn="0" w:oddVBand="0" w:evenVBand="0" w:oddHBand="1" w:evenHBand="0" w:firstRowFirstColumn="0" w:firstRowLastColumn="0" w:lastRowFirstColumn="0" w:lastRowLastColumn="0"/>
             </w:pPr>
             <w:r>
-              <w:t xml:space="preserve">As there are </w:t>
-            </w:r>
-            <w:proofErr w:type="spellStart"/>
-            <w:r>
-              <w:t>sepe</w:t>
-            </w:r>
-            <w:proofErr w:type="spellEnd"/>
+              <w:t xml:space="preserve">As our main 3 quality attributes are performance, Maintainability and Availability. Given the conditions it will be easy to develop and maintain. As dependency is low, it addresses availability. Performance will be good as system would have less than 10000 users for now </w:t>
+            </w:r>
           </w:p>
         </w:tc>
       </w:tr>
@@ -2266,6 +2332,12 @@
             <w:pPr>
               <w:cnfStyle w:val="000000000000" w:firstRow="0" w:lastRow="0" w:firstColumn="0" w:lastColumn="0" w:oddVBand="0" w:evenVBand="0" w:oddHBand="0" w:evenHBand="0" w:firstRowFirstColumn="0" w:firstRowLastColumn="0" w:lastRowFirstColumn="0" w:lastRowLastColumn="0"/>
             </w:pPr>
+            <w:r>
+              <w:t>Delivery</w:t>
+            </w:r>
+            <w:r>
+              <w:t xml:space="preserve"> time is 6 months. Our team is trained to build Web Apps</w:t>
+            </w:r>
           </w:p>
         </w:tc>
       </w:tr>
@@ -2288,7 +2360,13 @@
               <w:rPr>
                 <w:b w:val="0"/>
               </w:rPr>
-              <w:t>Create a Report Module</w:t>
+              <w:t xml:space="preserve">Create </w:t>
+            </w:r>
+            <w:r>
+              <w:rPr>
+                <w:b w:val="0"/>
+              </w:rPr>
+              <w:t>Separate Report Module in the system</w:t>
             </w:r>
           </w:p>
         </w:tc>
@@ -2301,7 +2379,10 @@
               <w:cnfStyle w:val="000000100000" w:firstRow="0" w:lastRow="0" w:firstColumn="0" w:lastColumn="0" w:oddVBand="0" w:evenVBand="0" w:oddHBand="1" w:evenHBand="0" w:firstRowFirstColumn="0" w:firstRowLastColumn="0" w:lastRowFirstColumn="0" w:lastRowLastColumn="0"/>
             </w:pPr>
             <w:r>
-              <w:t>UC3</w:t>
+              <w:t>U</w:t>
+            </w:r>
+            <w:r>
+              <w:t>C2</w:t>
             </w:r>
           </w:p>
         </w:tc>
@@ -2313,6 +2394,9 @@
             <w:pPr>
               <w:cnfStyle w:val="000000100000" w:firstRow="0" w:lastRow="0" w:firstColumn="0" w:lastColumn="0" w:oddVBand="0" w:evenVBand="0" w:oddHBand="1" w:evenHBand="0" w:firstRowFirstColumn="0" w:firstRowLastColumn="0" w:lastRowFirstColumn="0" w:lastRowLastColumn="0"/>
             </w:pPr>
+            <w:r>
+              <w:t>Report record and report UI is created separately from the system. It increases cohesion and it would be easy to keep track of the reports generated and log management</w:t>
+            </w:r>
           </w:p>
         </w:tc>
       </w:tr>
@@ -2357,6 +2441,9 @@
             <w:pPr>
               <w:cnfStyle w:val="000000000000" w:firstRow="0" w:lastRow="0" w:firstColumn="0" w:lastColumn="0" w:oddVBand="0" w:evenVBand="0" w:oddHBand="0" w:evenHBand="0" w:firstRowFirstColumn="0" w:firstRowLastColumn="0" w:lastRowFirstColumn="0" w:lastRowLastColumn="0"/>
             </w:pPr>
+            <w:r>
+              <w:t>If the data is not provided by the external system, our system would fetch the latest data from database</w:t>
+            </w:r>
           </w:p>
         </w:tc>
       </w:tr>
@@ -2404,6 +2491,15 @@
             <w:pPr>
               <w:cnfStyle w:val="000000100000" w:firstRow="0" w:lastRow="0" w:firstColumn="0" w:lastColumn="0" w:oddVBand="0" w:evenVBand="0" w:oddHBand="1" w:evenHBand="0" w:firstRowFirstColumn="0" w:firstRowLastColumn="0" w:lastRowFirstColumn="0" w:lastRowLastColumn="0"/>
             </w:pPr>
+            <w:r>
+              <w:t xml:space="preserve">Our team had experience in developing the system in </w:t>
+            </w:r>
+            <w:r>
+              <w:t>Java spring boot. As we need to integrate the OTIS syste</w:t>
+            </w:r>
+            <w:r>
+              <w:t>m with the external systems and system needs to be up and running in 6 months.</w:t>
+            </w:r>
           </w:p>
         </w:tc>
       </w:tr>
@@ -2423,7 +2519,6 @@
               <w:rPr>
                 <w:b w:val="0"/>
               </w:rPr>
-              <w:lastRenderedPageBreak/>
               <w:t>Logs management is done through a module and saved separately in the server as log files</w:t>
             </w:r>
           </w:p>
@@ -2437,7 +2532,7 @@
               <w:cnfStyle w:val="000000000000" w:firstRow="0" w:lastRow="0" w:firstColumn="0" w:lastColumn="0" w:oddVBand="0" w:evenVBand="0" w:oddHBand="0" w:evenHBand="0" w:firstRowFirstColumn="0" w:firstRowLastColumn="0" w:lastRowFirstColumn="0" w:lastRowLastColumn="0"/>
             </w:pPr>
             <w:r>
-              <w:t>UC1</w:t>
+              <w:t>UC6</w:t>
             </w:r>
           </w:p>
         </w:tc>
@@ -2449,6 +2544,15 @@
             <w:pPr>
               <w:cnfStyle w:val="000000000000" w:firstRow="0" w:lastRow="0" w:firstColumn="0" w:lastColumn="0" w:oddVBand="0" w:evenVBand="0" w:oddHBand="0" w:evenHBand="0" w:firstRowFirstColumn="0" w:firstRowLastColumn="0" w:lastRowFirstColumn="0" w:lastRowLastColumn="0"/>
             </w:pPr>
+            <w:r>
+              <w:t>Logs Event, System and((</w:t>
+            </w:r>
+            <w:r>
+              <w:t>add log)</w:t>
+            </w:r>
+            <w:r>
+              <w:t xml:space="preserve"> are saved and handled through a separate module and saved in log folder in server  </w:t>
+            </w:r>
           </w:p>
         </w:tc>
       </w:tr>
@@ -2484,7 +2588,7 @@
               <w:cnfStyle w:val="000000100000" w:firstRow="0" w:lastRow="0" w:firstColumn="0" w:lastColumn="0" w:oddVBand="0" w:evenVBand="0" w:oddHBand="1" w:evenHBand="0" w:firstRowFirstColumn="0" w:firstRowLastColumn="0" w:lastRowFirstColumn="0" w:lastRowLastColumn="0"/>
             </w:pPr>
             <w:r>
-              <w:t>UC2</w:t>
+              <w:t>UC3</w:t>
             </w:r>
           </w:p>
         </w:tc>
@@ -2496,6 +2600,13 @@
             <w:pPr>
               <w:cnfStyle w:val="000000100000" w:firstRow="0" w:lastRow="0" w:firstColumn="0" w:lastColumn="0" w:oddVBand="0" w:evenVBand="0" w:oddHBand="1" w:evenHBand="0" w:firstRowFirstColumn="0" w:firstRowLastColumn="0" w:lastRowFirstColumn="0" w:lastRowLastColumn="0"/>
             </w:pPr>
+            <w:r>
+              <w:t xml:space="preserve">As external Systems (DHL, LPROD) provide us the data through JSON, the data is dumped every 30 minutes into the system. A database query would fetch the data to </w:t>
+            </w:r>
+            <w:r>
+              <w:lastRenderedPageBreak/>
+              <w:t>user. If the data is not present in the OTIS database, An API call would check in the external system and display the data if present.</w:t>
+            </w:r>
           </w:p>
         </w:tc>
       </w:tr>
@@ -2515,6 +2626,7 @@
               <w:rPr>
                 <w:b w:val="0"/>
               </w:rPr>
+              <w:lastRenderedPageBreak/>
               <w:t xml:space="preserve">If External system data dumping fails, </w:t>
             </w:r>
             <w:r>
@@ -2551,6 +2663,12 @@
             <w:pPr>
               <w:cnfStyle w:val="000000000000" w:firstRow="0" w:lastRow="0" w:firstColumn="0" w:lastColumn="0" w:oddVBand="0" w:evenVBand="0" w:oddHBand="0" w:evenHBand="0" w:firstRowFirstColumn="0" w:firstRowLastColumn="0" w:lastRowFirstColumn="0" w:lastRowLastColumn="0"/>
             </w:pPr>
+            <w:r>
+              <w:t xml:space="preserve">QA 3 </w:t>
+            </w:r>
+            <w:r>
+              <w:t>Performance</w:t>
+            </w:r>
           </w:p>
         </w:tc>
         <w:tc>
@@ -2561,12 +2679,16 @@
             <w:pPr>
               <w:cnfStyle w:val="000000000000" w:firstRow="0" w:lastRow="0" w:firstColumn="0" w:lastColumn="0" w:oddVBand="0" w:evenVBand="0" w:oddHBand="0" w:evenHBand="0" w:firstRowFirstColumn="0" w:firstRowLastColumn="0" w:lastRowFirstColumn="0" w:lastRowLastColumn="0"/>
             </w:pPr>
+            <w:r>
+              <w:t>The data dumping fail meaning that our system has the data but the data is not updated with the system. So an Error message and notification needed to be generated in order to alert the system admin to fix the issue</w:t>
+            </w:r>
           </w:p>
         </w:tc>
       </w:tr>
       <w:tr>
         <w:trPr>
           <w:cnfStyle w:val="000000100000" w:firstRow="0" w:lastRow="0" w:firstColumn="0" w:lastColumn="0" w:oddVBand="0" w:evenVBand="0" w:oddHBand="1" w:evenHBand="0" w:firstRowFirstColumn="0" w:firstRowLastColumn="0" w:lastRowFirstColumn="0" w:lastRowLastColumn="0"/>
+          <w:trHeight w:val="593"/>
         </w:trPr>
         <w:tc>
           <w:tcPr>
@@ -2596,13 +2718,16 @@
               <w:cnfStyle w:val="000000100000" w:firstRow="0" w:lastRow="0" w:firstColumn="0" w:lastColumn="0" w:oddVBand="0" w:evenVBand="0" w:oddHBand="1" w:evenHBand="0" w:firstRowFirstColumn="0" w:firstRowLastColumn="0" w:lastRowFirstColumn="0" w:lastRowLastColumn="0"/>
             </w:pPr>
             <w:r>
-              <w:t>Maintainability (</w:t>
-            </w:r>
-            <w:r>
-              <w:t>Fault Detection</w:t>
-            </w:r>
-            <w:r>
-              <w:t>)</w:t>
+              <w:t xml:space="preserve">QA 1 </w:t>
+            </w:r>
+            <w:r>
+              <w:t>Maintainability</w:t>
+            </w:r>
+            <w:r>
+              <w:t xml:space="preserve"> </w:t>
+            </w:r>
+            <w:r>
+              <w:t xml:space="preserve"> </w:t>
             </w:r>
           </w:p>
         </w:tc>
@@ -2616,6 +2741,105 @@
             </w:pPr>
             <w:r>
               <w:t>Logs Module, Service Module</w:t>
+            </w:r>
+          </w:p>
+        </w:tc>
+      </w:tr>
+      <w:tr>
+        <w:trPr>
+          <w:trHeight w:val="593"/>
+        </w:trPr>
+        <w:tc>
+          <w:tcPr>
+            <w:cnfStyle w:val="001000000000" w:firstRow="0" w:lastRow="0" w:firstColumn="1" w:lastColumn="0" w:oddVBand="0" w:evenVBand="0" w:oddHBand="0" w:evenHBand="0" w:firstRowFirstColumn="0" w:firstRowLastColumn="0" w:lastRowFirstColumn="0" w:lastRowLastColumn="0"/>
+            <w:tcW w:w="3116" w:type="dxa"/>
+          </w:tcPr>
+          <w:p>
+            <w:r>
+              <w:rPr>
+                <w:b w:val="0"/>
+              </w:rPr>
+              <w:t>Increase Cohesion by separating modules which have different responsibility</w:t>
+            </w:r>
+          </w:p>
+        </w:tc>
+        <w:tc>
+          <w:tcPr>
+            <w:tcW w:w="3117" w:type="dxa"/>
+          </w:tcPr>
+          <w:p>
+            <w:pPr>
+              <w:cnfStyle w:val="000000000000" w:firstRow="0" w:lastRow="0" w:firstColumn="0" w:lastColumn="0" w:oddVBand="0" w:evenVBand="0" w:oddHBand="0" w:evenHBand="0" w:firstRowFirstColumn="0" w:firstRowLastColumn="0" w:lastRowFirstColumn="0" w:lastRowLastColumn="0"/>
+            </w:pPr>
+            <w:r>
+              <w:t>QA 1 Maintainability</w:t>
+            </w:r>
+          </w:p>
+        </w:tc>
+        <w:tc>
+          <w:tcPr>
+            <w:tcW w:w="3117" w:type="dxa"/>
+          </w:tcPr>
+          <w:p>
+            <w:pPr>
+              <w:cnfStyle w:val="000000000000" w:firstRow="0" w:lastRow="0" w:firstColumn="0" w:lastColumn="0" w:oddVBand="0" w:evenVBand="0" w:oddHBand="0" w:evenHBand="0" w:firstRowFirstColumn="0" w:firstRowLastColumn="0" w:lastRowFirstColumn="0" w:lastRowLastColumn="0"/>
+            </w:pPr>
+            <w:r>
+              <w:t>Separating modules will increase cohesion in the system and it would be easy to test and maintain</w:t>
+            </w:r>
+          </w:p>
+        </w:tc>
+      </w:tr>
+      <w:tr>
+        <w:trPr>
+          <w:cnfStyle w:val="000000100000" w:firstRow="0" w:lastRow="0" w:firstColumn="0" w:lastColumn="0" w:oddVBand="0" w:evenVBand="0" w:oddHBand="1" w:evenHBand="0" w:firstRowFirstColumn="0" w:firstRowLastColumn="0" w:lastRowFirstColumn="0" w:lastRowLastColumn="0"/>
+          <w:trHeight w:val="593"/>
+        </w:trPr>
+        <w:tc>
+          <w:tcPr>
+            <w:cnfStyle w:val="001000000000" w:firstRow="0" w:lastRow="0" w:firstColumn="1" w:lastColumn="0" w:oddVBand="0" w:evenVBand="0" w:oddHBand="0" w:evenHBand="0" w:firstRowFirstColumn="0" w:firstRowLastColumn="0" w:lastRowFirstColumn="0" w:lastRowLastColumn="0"/>
+            <w:tcW w:w="3116" w:type="dxa"/>
+          </w:tcPr>
+          <w:p>
+            <w:pPr>
+              <w:rPr>
+                <w:b w:val="0"/>
+              </w:rPr>
+            </w:pPr>
+            <w:r>
+              <w:rPr>
+                <w:b w:val="0"/>
+              </w:rPr>
+              <w:t>Create Separate Module for Logs of all the system</w:t>
+            </w:r>
+          </w:p>
+        </w:tc>
+        <w:tc>
+          <w:tcPr>
+            <w:tcW w:w="3117" w:type="dxa"/>
+          </w:tcPr>
+          <w:p>
+            <w:pPr>
+              <w:cnfStyle w:val="000000100000" w:firstRow="0" w:lastRow="0" w:firstColumn="0" w:lastColumn="0" w:oddVBand="0" w:evenVBand="0" w:oddHBand="1" w:evenHBand="0" w:firstRowFirstColumn="0" w:firstRowLastColumn="0" w:lastRowFirstColumn="0" w:lastRowLastColumn="0"/>
+            </w:pPr>
+            <w:r>
+              <w:t>Concerns</w:t>
+            </w:r>
+          </w:p>
+        </w:tc>
+        <w:tc>
+          <w:tcPr>
+            <w:tcW w:w="3117" w:type="dxa"/>
+          </w:tcPr>
+          <w:p>
+            <w:pPr>
+              <w:cnfStyle w:val="000000100000" w:firstRow="0" w:lastRow="0" w:firstColumn="0" w:lastColumn="0" w:oddVBand="0" w:evenVBand="0" w:oddHBand="1" w:evenHBand="0" w:firstRowFirstColumn="0" w:firstRowLastColumn="0" w:lastRowFirstColumn="0" w:lastRowLastColumn="0"/>
+            </w:pPr>
+            <w:r>
+              <w:t xml:space="preserve">As the system have multiple layers and it would be easy to track the </w:t>
+            </w:r>
+            <w:r>
+              <w:t>logs. If a system fails, our system logs are not affected</w:t>
             </w:r>
           </w:p>
         </w:tc>
@@ -2642,10 +2866,9 @@
         <w:tblLook w:val="04A0" w:firstRow="1" w:lastRow="0" w:firstColumn="1" w:lastColumn="0" w:noHBand="0" w:noVBand="1"/>
       </w:tblPr>
       <w:tblGrid>
-        <w:gridCol w:w="2180"/>
-        <w:gridCol w:w="2362"/>
-        <w:gridCol w:w="2622"/>
-        <w:gridCol w:w="2196"/>
+        <w:gridCol w:w="3470"/>
+        <w:gridCol w:w="2920"/>
+        <w:gridCol w:w="2064"/>
       </w:tblGrid>
       <w:tr>
         <w:trPr>
@@ -2654,7 +2877,7 @@
         <w:tc>
           <w:tcPr>
             <w:cnfStyle w:val="001000000000" w:firstRow="0" w:lastRow="0" w:firstColumn="1" w:lastColumn="0" w:oddVBand="0" w:evenVBand="0" w:oddHBand="0" w:evenHBand="0" w:firstRowFirstColumn="0" w:firstRowLastColumn="0" w:lastRowFirstColumn="0" w:lastRowLastColumn="0"/>
-            <w:tcW w:w="2273" w:type="dxa"/>
+            <w:tcW w:w="3470" w:type="dxa"/>
           </w:tcPr>
           <w:p>
             <w:pPr>
@@ -2672,7 +2895,7 @@
         </w:tc>
         <w:tc>
           <w:tcPr>
-            <w:tcW w:w="2023" w:type="dxa"/>
+            <w:tcW w:w="2920" w:type="dxa"/>
           </w:tcPr>
           <w:p>
             <w:pPr>
@@ -2691,7 +2914,7 @@
         </w:tc>
         <w:tc>
           <w:tcPr>
-            <w:tcW w:w="2744" w:type="dxa"/>
+            <w:tcW w:w="2064" w:type="dxa"/>
           </w:tcPr>
           <w:p>
             <w:pPr>
@@ -2717,25 +2940,6 @@
                 <w:sz w:val="28"/>
               </w:rPr>
               <w:t xml:space="preserve"> </w:t>
-            </w:r>
-          </w:p>
-        </w:tc>
-        <w:tc>
-          <w:tcPr>
-            <w:tcW w:w="2320" w:type="dxa"/>
-          </w:tcPr>
-          <w:p>
-            <w:pPr>
-              <w:cnfStyle w:val="100000000000" w:firstRow="1" w:lastRow="0" w:firstColumn="0" w:lastColumn="0" w:oddVBand="0" w:evenVBand="0" w:oddHBand="0" w:evenHBand="0" w:firstRowFirstColumn="0" w:firstRowLastColumn="0" w:lastRowFirstColumn="0" w:lastRowLastColumn="0"/>
-              <w:rPr>
-                <w:sz w:val="28"/>
-              </w:rPr>
-            </w:pPr>
-            <w:r>
-              <w:rPr>
-                <w:sz w:val="28"/>
-              </w:rPr>
-              <w:t>Rationale</w:t>
             </w:r>
           </w:p>
         </w:tc>
@@ -2748,7 +2952,7 @@
         <w:tc>
           <w:tcPr>
             <w:cnfStyle w:val="001000000000" w:firstRow="0" w:lastRow="0" w:firstColumn="1" w:lastColumn="0" w:oddVBand="0" w:evenVBand="0" w:oddHBand="0" w:evenHBand="0" w:firstRowFirstColumn="0" w:firstRowLastColumn="0" w:lastRowFirstColumn="0" w:lastRowLastColumn="0"/>
-            <w:tcW w:w="2273" w:type="dxa"/>
+            <w:tcW w:w="3470" w:type="dxa"/>
           </w:tcPr>
           <w:p>
             <w:pPr>
@@ -2766,7 +2970,7 @@
         </w:tc>
         <w:tc>
           <w:tcPr>
-            <w:tcW w:w="2023" w:type="dxa"/>
+            <w:tcW w:w="2920" w:type="dxa"/>
           </w:tcPr>
           <w:p>
             <w:pPr>
@@ -2779,7 +2983,7 @@
         </w:tc>
         <w:tc>
           <w:tcPr>
-            <w:tcW w:w="2744" w:type="dxa"/>
+            <w:tcW w:w="2064" w:type="dxa"/>
           </w:tcPr>
           <w:p>
             <w:pPr>
@@ -2790,25 +2994,12 @@
             </w:r>
           </w:p>
         </w:tc>
-        <w:tc>
-          <w:tcPr>
-            <w:tcW w:w="2320" w:type="dxa"/>
-          </w:tcPr>
-          <w:p>
-            <w:pPr>
-              <w:cnfStyle w:val="000000100000" w:firstRow="0" w:lastRow="0" w:firstColumn="0" w:lastColumn="0" w:oddVBand="0" w:evenVBand="0" w:oddHBand="1" w:evenHBand="0" w:firstRowFirstColumn="0" w:firstRowLastColumn="0" w:lastRowFirstColumn="0" w:lastRowLastColumn="0"/>
-            </w:pPr>
-            <w:r>
-              <w:t>As o</w:t>
-            </w:r>
-          </w:p>
-        </w:tc>
       </w:tr>
       <w:tr>
         <w:tc>
           <w:tcPr>
             <w:cnfStyle w:val="001000000000" w:firstRow="0" w:lastRow="0" w:firstColumn="1" w:lastColumn="0" w:oddVBand="0" w:evenVBand="0" w:oddHBand="0" w:evenHBand="0" w:firstRowFirstColumn="0" w:firstRowLastColumn="0" w:lastRowFirstColumn="0" w:lastRowLastColumn="0"/>
-            <w:tcW w:w="2273" w:type="dxa"/>
+            <w:tcW w:w="3470" w:type="dxa"/>
           </w:tcPr>
           <w:p>
             <w:pPr>
@@ -2826,7 +3017,7 @@
         </w:tc>
         <w:tc>
           <w:tcPr>
-            <w:tcW w:w="2023" w:type="dxa"/>
+            <w:tcW w:w="2920" w:type="dxa"/>
           </w:tcPr>
           <w:p>
             <w:pPr>
@@ -2839,17 +3030,7 @@
         </w:tc>
         <w:tc>
           <w:tcPr>
-            <w:tcW w:w="2744" w:type="dxa"/>
-          </w:tcPr>
-          <w:p>
-            <w:pPr>
-              <w:cnfStyle w:val="000000000000" w:firstRow="0" w:lastRow="0" w:firstColumn="0" w:lastColumn="0" w:oddVBand="0" w:evenVBand="0" w:oddHBand="0" w:evenHBand="0" w:firstRowFirstColumn="0" w:firstRowLastColumn="0" w:lastRowFirstColumn="0" w:lastRowLastColumn="0"/>
-            </w:pPr>
-          </w:p>
-        </w:tc>
-        <w:tc>
-          <w:tcPr>
-            <w:tcW w:w="2320" w:type="dxa"/>
+            <w:tcW w:w="2064" w:type="dxa"/>
           </w:tcPr>
           <w:p>
             <w:pPr>
@@ -2865,7 +3046,7 @@
         <w:tc>
           <w:tcPr>
             <w:cnfStyle w:val="001000000000" w:firstRow="0" w:lastRow="0" w:firstColumn="1" w:lastColumn="0" w:oddVBand="0" w:evenVBand="0" w:oddHBand="0" w:evenHBand="0" w:firstRowFirstColumn="0" w:firstRowLastColumn="0" w:lastRowFirstColumn="0" w:lastRowLastColumn="0"/>
-            <w:tcW w:w="2273" w:type="dxa"/>
+            <w:tcW w:w="3470" w:type="dxa"/>
           </w:tcPr>
           <w:p>
             <w:pPr>
@@ -2883,7 +3064,7 @@
         </w:tc>
         <w:tc>
           <w:tcPr>
-            <w:tcW w:w="2023" w:type="dxa"/>
+            <w:tcW w:w="2920" w:type="dxa"/>
           </w:tcPr>
           <w:p>
             <w:pPr>
@@ -2896,7 +3077,7 @@
         </w:tc>
         <w:tc>
           <w:tcPr>
-            <w:tcW w:w="2744" w:type="dxa"/>
+            <w:tcW w:w="2064" w:type="dxa"/>
           </w:tcPr>
           <w:p>
             <w:pPr>
@@ -2907,22 +3088,12 @@
             </w:r>
           </w:p>
         </w:tc>
-        <w:tc>
-          <w:tcPr>
-            <w:tcW w:w="2320" w:type="dxa"/>
-          </w:tcPr>
-          <w:p>
-            <w:pPr>
-              <w:cnfStyle w:val="000000100000" w:firstRow="0" w:lastRow="0" w:firstColumn="0" w:lastColumn="0" w:oddVBand="0" w:evenVBand="0" w:oddHBand="1" w:evenHBand="0" w:firstRowFirstColumn="0" w:firstRowLastColumn="0" w:lastRowFirstColumn="0" w:lastRowLastColumn="0"/>
-            </w:pPr>
-          </w:p>
-        </w:tc>
       </w:tr>
       <w:tr>
         <w:tc>
           <w:tcPr>
             <w:cnfStyle w:val="001000000000" w:firstRow="0" w:lastRow="0" w:firstColumn="1" w:lastColumn="0" w:oddVBand="0" w:evenVBand="0" w:oddHBand="0" w:evenHBand="0" w:firstRowFirstColumn="0" w:firstRowLastColumn="0" w:lastRowFirstColumn="0" w:lastRowLastColumn="0"/>
-            <w:tcW w:w="2273" w:type="dxa"/>
+            <w:tcW w:w="3470" w:type="dxa"/>
           </w:tcPr>
           <w:p>
             <w:pPr>
@@ -2930,32 +3101,48 @@
                 <w:b w:val="0"/>
               </w:rPr>
             </w:pPr>
-          </w:p>
-        </w:tc>
-        <w:tc>
-          <w:tcPr>
-            <w:tcW w:w="2023" w:type="dxa"/>
+            <w:r>
+              <w:rPr>
+                <w:b w:val="0"/>
+              </w:rPr>
+              <w:t>Expectation handling is done if an error occurs in the generation of reports and alert is notified to System Admin</w:t>
+            </w:r>
+          </w:p>
+        </w:tc>
+        <w:tc>
+          <w:tcPr>
+            <w:tcW w:w="2920" w:type="dxa"/>
           </w:tcPr>
           <w:p>
             <w:pPr>
               <w:cnfStyle w:val="000000000000" w:firstRow="0" w:lastRow="0" w:firstColumn="0" w:lastColumn="0" w:oddVBand="0" w:evenVBand="0" w:oddHBand="0" w:evenHBand="0" w:firstRowFirstColumn="0" w:firstRowLastColumn="0" w:lastRowFirstColumn="0" w:lastRowLastColumn="0"/>
             </w:pPr>
-          </w:p>
-        </w:tc>
-        <w:tc>
-          <w:tcPr>
-            <w:tcW w:w="2744" w:type="dxa"/>
+            <w:r>
+              <w:t>Maintainability</w:t>
+            </w:r>
+            <w:r>
+              <w:t>(</w:t>
+            </w:r>
+            <w:r>
+              <w:t>Fault Detection</w:t>
+            </w:r>
+            <w:r>
+              <w:t>)</w:t>
+            </w:r>
+          </w:p>
+        </w:tc>
+        <w:tc>
+          <w:tcPr>
+            <w:tcW w:w="2064" w:type="dxa"/>
           </w:tcPr>
           <w:p>
             <w:pPr>
               <w:cnfStyle w:val="000000000000" w:firstRow="0" w:lastRow="0" w:firstColumn="0" w:lastColumn="0" w:oddVBand="0" w:evenVBand="0" w:oddHBand="0" w:evenHBand="0" w:firstRowFirstColumn="0" w:firstRowLastColumn="0" w:lastRowFirstColumn="0" w:lastRowLastColumn="0"/>
             </w:pPr>
-          </w:p>
-        </w:tc>
-        <w:tc>
-          <w:tcPr>
-            <w:tcW w:w="2320" w:type="dxa"/>
-          </w:tcPr>
+            <w:r>
+              <w:t>Report Module</w:t>
+            </w:r>
+          </w:p>
           <w:p>
             <w:pPr>
               <w:cnfStyle w:val="000000000000" w:firstRow="0" w:lastRow="0" w:firstColumn="0" w:lastColumn="0" w:oddVBand="0" w:evenVBand="0" w:oddHBand="0" w:evenHBand="0" w:firstRowFirstColumn="0" w:firstRowLastColumn="0" w:lastRowFirstColumn="0" w:lastRowLastColumn="0"/>
@@ -2970,7 +3157,7 @@
         <w:tc>
           <w:tcPr>
             <w:cnfStyle w:val="001000000000" w:firstRow="0" w:lastRow="0" w:firstColumn="1" w:lastColumn="0" w:oddVBand="0" w:evenVBand="0" w:oddHBand="0" w:evenHBand="0" w:firstRowFirstColumn="0" w:firstRowLastColumn="0" w:lastRowFirstColumn="0" w:lastRowLastColumn="0"/>
-            <w:tcW w:w="2273" w:type="dxa"/>
+            <w:tcW w:w="3470" w:type="dxa"/>
           </w:tcPr>
           <w:p>
             <w:pPr>
@@ -2982,195 +3169,34 @@
               <w:rPr>
                 <w:b w:val="0"/>
               </w:rPr>
-              <w:t>Expectation handling is done if an error occurs in the generation of reports</w:t>
-            </w:r>
-          </w:p>
-        </w:tc>
-        <w:tc>
-          <w:tcPr>
-            <w:tcW w:w="2023" w:type="dxa"/>
+              <w:t xml:space="preserve">If the database doesn’t have the required order tracking data, an API call is generated to the external system LPROD,DHL only for that </w:t>
+            </w:r>
+          </w:p>
+        </w:tc>
+        <w:tc>
+          <w:tcPr>
+            <w:tcW w:w="2920" w:type="dxa"/>
           </w:tcPr>
           <w:p>
             <w:pPr>
               <w:cnfStyle w:val="000000100000" w:firstRow="0" w:lastRow="0" w:firstColumn="0" w:lastColumn="0" w:oddVBand="0" w:evenVBand="0" w:oddHBand="1" w:evenHBand="0" w:firstRowFirstColumn="0" w:firstRowLastColumn="0" w:lastRowFirstColumn="0" w:lastRowLastColumn="0"/>
             </w:pPr>
-          </w:p>
-        </w:tc>
-        <w:tc>
-          <w:tcPr>
-            <w:tcW w:w="2744" w:type="dxa"/>
+            <w:r>
+              <w:t>Availability</w:t>
+            </w:r>
+          </w:p>
+        </w:tc>
+        <w:tc>
+          <w:tcPr>
+            <w:tcW w:w="2064" w:type="dxa"/>
           </w:tcPr>
           <w:p>
             <w:pPr>
               <w:cnfStyle w:val="000000100000" w:firstRow="0" w:lastRow="0" w:firstColumn="0" w:lastColumn="0" w:oddVBand="0" w:evenVBand="0" w:oddHBand="1" w:evenHBand="0" w:firstRowFirstColumn="0" w:firstRowLastColumn="0" w:lastRowFirstColumn="0" w:lastRowLastColumn="0"/>
             </w:pPr>
             <w:r>
-              <w:t>Service Module</w:t>
-            </w:r>
-          </w:p>
-        </w:tc>
-        <w:tc>
-          <w:tcPr>
-            <w:tcW w:w="2320" w:type="dxa"/>
-          </w:tcPr>
-          <w:p>
-            <w:pPr>
-              <w:cnfStyle w:val="000000100000" w:firstRow="0" w:lastRow="0" w:firstColumn="0" w:lastColumn="0" w:oddVBand="0" w:evenVBand="0" w:oddHBand="1" w:evenHBand="0" w:firstRowFirstColumn="0" w:firstRowLastColumn="0" w:lastRowFirstColumn="0" w:lastRowLastColumn="0"/>
-            </w:pPr>
-          </w:p>
-        </w:tc>
-      </w:tr>
-      <w:tr>
-        <w:tc>
-          <w:tcPr>
-            <w:cnfStyle w:val="001000000000" w:firstRow="0" w:lastRow="0" w:firstColumn="1" w:lastColumn="0" w:oddVBand="0" w:evenVBand="0" w:oddHBand="0" w:evenHBand="0" w:firstRowFirstColumn="0" w:firstRowLastColumn="0" w:lastRowFirstColumn="0" w:lastRowLastColumn="0"/>
-            <w:tcW w:w="2273" w:type="dxa"/>
-          </w:tcPr>
-          <w:p>
-            <w:pPr>
-              <w:rPr>
-                <w:b w:val="0"/>
-              </w:rPr>
-            </w:pPr>
-            <w:r>
-              <w:rPr>
-                <w:b w:val="0"/>
-              </w:rPr>
-              <w:t>If the database doesn’t have the required order tracking data, an API call is generated to the external system LPROD,DHL</w:t>
-            </w:r>
-          </w:p>
-        </w:tc>
-        <w:tc>
-          <w:tcPr>
-            <w:tcW w:w="2023" w:type="dxa"/>
-          </w:tcPr>
-          <w:p>
-            <w:pPr>
-              <w:cnfStyle w:val="000000000000" w:firstRow="0" w:lastRow="0" w:firstColumn="0" w:lastColumn="0" w:oddVBand="0" w:evenVBand="0" w:oddHBand="0" w:evenHBand="0" w:firstRowFirstColumn="0" w:firstRowLastColumn="0" w:lastRowFirstColumn="0" w:lastRowLastColumn="0"/>
-            </w:pPr>
-          </w:p>
-        </w:tc>
-        <w:tc>
-          <w:tcPr>
-            <w:tcW w:w="2744" w:type="dxa"/>
-          </w:tcPr>
-          <w:p>
-            <w:pPr>
-              <w:cnfStyle w:val="000000000000" w:firstRow="0" w:lastRow="0" w:firstColumn="0" w:lastColumn="0" w:oddVBand="0" w:evenVBand="0" w:oddHBand="0" w:evenHBand="0" w:firstRowFirstColumn="0" w:firstRowLastColumn="0" w:lastRowFirstColumn="0" w:lastRowLastColumn="0"/>
-            </w:pPr>
-            <w:r>
               <w:t>OTIS Module</w:t>
             </w:r>
-          </w:p>
-        </w:tc>
-        <w:tc>
-          <w:tcPr>
-            <w:tcW w:w="2320" w:type="dxa"/>
-          </w:tcPr>
-          <w:p>
-            <w:pPr>
-              <w:cnfStyle w:val="000000000000" w:firstRow="0" w:lastRow="0" w:firstColumn="0" w:lastColumn="0" w:oddVBand="0" w:evenVBand="0" w:oddHBand="0" w:evenHBand="0" w:firstRowFirstColumn="0" w:firstRowLastColumn="0" w:lastRowFirstColumn="0" w:lastRowLastColumn="0"/>
-            </w:pPr>
-          </w:p>
-        </w:tc>
-      </w:tr>
-      <w:tr>
-        <w:trPr>
-          <w:cnfStyle w:val="000000100000" w:firstRow="0" w:lastRow="0" w:firstColumn="0" w:lastColumn="0" w:oddVBand="0" w:evenVBand="0" w:oddHBand="1" w:evenHBand="0" w:firstRowFirstColumn="0" w:firstRowLastColumn="0" w:lastRowFirstColumn="0" w:lastRowLastColumn="0"/>
-        </w:trPr>
-        <w:tc>
-          <w:tcPr>
-            <w:cnfStyle w:val="001000000000" w:firstRow="0" w:lastRow="0" w:firstColumn="1" w:lastColumn="0" w:oddVBand="0" w:evenVBand="0" w:oddHBand="0" w:evenHBand="0" w:firstRowFirstColumn="0" w:firstRowLastColumn="0" w:lastRowFirstColumn="0" w:lastRowLastColumn="0"/>
-            <w:tcW w:w="2273" w:type="dxa"/>
-          </w:tcPr>
-          <w:p>
-            <w:pPr>
-              <w:rPr>
-                <w:b w:val="0"/>
-              </w:rPr>
-            </w:pPr>
-            <w:r>
-              <w:rPr>
-                <w:b w:val="0"/>
-              </w:rPr>
-              <w:lastRenderedPageBreak/>
-              <w:t>Increase Cohesion by separating modules which have different responsibility</w:t>
-            </w:r>
-          </w:p>
-        </w:tc>
-        <w:tc>
-          <w:tcPr>
-            <w:tcW w:w="2023" w:type="dxa"/>
-          </w:tcPr>
-          <w:p>
-            <w:pPr>
-              <w:cnfStyle w:val="000000100000" w:firstRow="0" w:lastRow="0" w:firstColumn="0" w:lastColumn="0" w:oddVBand="0" w:evenVBand="0" w:oddHBand="1" w:evenHBand="0" w:firstRowFirstColumn="0" w:firstRowLastColumn="0" w:lastRowFirstColumn="0" w:lastRowLastColumn="0"/>
-            </w:pPr>
-          </w:p>
-        </w:tc>
-        <w:tc>
-          <w:tcPr>
-            <w:tcW w:w="2744" w:type="dxa"/>
-          </w:tcPr>
-          <w:p>
-            <w:pPr>
-              <w:cnfStyle w:val="000000100000" w:firstRow="0" w:lastRow="0" w:firstColumn="0" w:lastColumn="0" w:oddVBand="0" w:evenVBand="0" w:oddHBand="1" w:evenHBand="0" w:firstRowFirstColumn="0" w:firstRowLastColumn="0" w:lastRowFirstColumn="0" w:lastRowLastColumn="0"/>
-            </w:pPr>
-          </w:p>
-        </w:tc>
-        <w:tc>
-          <w:tcPr>
-            <w:tcW w:w="2320" w:type="dxa"/>
-          </w:tcPr>
-          <w:p>
-            <w:pPr>
-              <w:cnfStyle w:val="000000100000" w:firstRow="0" w:lastRow="0" w:firstColumn="0" w:lastColumn="0" w:oddVBand="0" w:evenVBand="0" w:oddHBand="1" w:evenHBand="0" w:firstRowFirstColumn="0" w:firstRowLastColumn="0" w:lastRowFirstColumn="0" w:lastRowLastColumn="0"/>
-            </w:pPr>
-          </w:p>
-        </w:tc>
-      </w:tr>
-      <w:tr>
-        <w:tc>
-          <w:tcPr>
-            <w:cnfStyle w:val="001000000000" w:firstRow="0" w:lastRow="0" w:firstColumn="1" w:lastColumn="0" w:oddVBand="0" w:evenVBand="0" w:oddHBand="0" w:evenHBand="0" w:firstRowFirstColumn="0" w:firstRowLastColumn="0" w:lastRowFirstColumn="0" w:lastRowLastColumn="0"/>
-            <w:tcW w:w="2273" w:type="dxa"/>
-          </w:tcPr>
-          <w:p>
-            <w:pPr>
-              <w:rPr>
-                <w:b w:val="0"/>
-              </w:rPr>
-            </w:pPr>
-          </w:p>
-        </w:tc>
-        <w:tc>
-          <w:tcPr>
-            <w:tcW w:w="2023" w:type="dxa"/>
-          </w:tcPr>
-          <w:p>
-            <w:pPr>
-              <w:cnfStyle w:val="000000000000" w:firstRow="0" w:lastRow="0" w:firstColumn="0" w:lastColumn="0" w:oddVBand="0" w:evenVBand="0" w:oddHBand="0" w:evenHBand="0" w:firstRowFirstColumn="0" w:firstRowLastColumn="0" w:lastRowFirstColumn="0" w:lastRowLastColumn="0"/>
-            </w:pPr>
-          </w:p>
-        </w:tc>
-        <w:tc>
-          <w:tcPr>
-            <w:tcW w:w="2744" w:type="dxa"/>
-          </w:tcPr>
-          <w:p>
-            <w:pPr>
-              <w:cnfStyle w:val="000000000000" w:firstRow="0" w:lastRow="0" w:firstColumn="0" w:lastColumn="0" w:oddVBand="0" w:evenVBand="0" w:oddHBand="0" w:evenHBand="0" w:firstRowFirstColumn="0" w:firstRowLastColumn="0" w:lastRowFirstColumn="0" w:lastRowLastColumn="0"/>
-            </w:pPr>
-          </w:p>
-        </w:tc>
-        <w:tc>
-          <w:tcPr>
-            <w:tcW w:w="2320" w:type="dxa"/>
-          </w:tcPr>
-          <w:p>
-            <w:pPr>
-              <w:cnfStyle w:val="000000000000" w:firstRow="0" w:lastRow="0" w:firstColumn="0" w:lastColumn="0" w:oddVBand="0" w:evenVBand="0" w:oddHBand="0" w:evenHBand="0" w:firstRowFirstColumn="0" w:firstRowLastColumn="0" w:lastRowFirstColumn="0" w:lastRowLastColumn="0"/>
-            </w:pPr>
           </w:p>
         </w:tc>
       </w:tr>
@@ -3187,7 +3213,7 @@
     </w:p>
     <w:tbl>
       <w:tblPr>
-        <w:tblStyle w:val="TableGrid"/>
+        <w:tblStyle w:val="PlainTable2"/>
         <w:tblW w:w="0" w:type="auto"/>
         <w:tblLook w:val="04A0" w:firstRow="1" w:lastRow="0" w:firstColumn="1" w:lastColumn="0" w:noHBand="0" w:noVBand="1"/>
       </w:tblPr>
@@ -3196,68 +3222,93 @@
         <w:gridCol w:w="4675"/>
       </w:tblGrid>
       <w:tr>
-        <w:tc>
-          <w:tcPr>
+        <w:trPr>
+          <w:cnfStyle w:val="100000000000" w:firstRow="1" w:lastRow="0" w:firstColumn="0" w:lastColumn="0" w:oddVBand="0" w:evenVBand="0" w:oddHBand="0" w:evenHBand="0" w:firstRowFirstColumn="0" w:firstRowLastColumn="0" w:lastRowFirstColumn="0" w:lastRowLastColumn="0"/>
+        </w:trPr>
+        <w:tc>
+          <w:tcPr>
+            <w:cnfStyle w:val="001000000000" w:firstRow="0" w:lastRow="0" w:firstColumn="1" w:lastColumn="0" w:oddVBand="0" w:evenVBand="0" w:oddHBand="0" w:evenHBand="0" w:firstRowFirstColumn="0" w:firstRowLastColumn="0" w:lastRowFirstColumn="0" w:lastRowLastColumn="0"/>
             <w:tcW w:w="4675" w:type="dxa"/>
           </w:tcPr>
-          <w:p/>
+          <w:p>
+            <w:pPr>
+              <w:rPr>
+                <w:sz w:val="28"/>
+              </w:rPr>
+            </w:pPr>
+            <w:r>
+              <w:rPr>
+                <w:sz w:val="28"/>
+              </w:rPr>
+              <w:t>Decisions</w:t>
+            </w:r>
+          </w:p>
         </w:tc>
         <w:tc>
           <w:tcPr>
             <w:tcW w:w="4675" w:type="dxa"/>
           </w:tcPr>
-          <w:p/>
-        </w:tc>
-      </w:tr>
-      <w:tr>
-        <w:tc>
-          <w:tcPr>
+          <w:p>
+            <w:pPr>
+              <w:cnfStyle w:val="100000000000" w:firstRow="1" w:lastRow="0" w:firstColumn="0" w:lastColumn="0" w:oddVBand="0" w:evenVBand="0" w:oddHBand="0" w:evenHBand="0" w:firstRowFirstColumn="0" w:firstRowLastColumn="0" w:lastRowFirstColumn="0" w:lastRowLastColumn="0"/>
+              <w:rPr>
+                <w:sz w:val="28"/>
+              </w:rPr>
+            </w:pPr>
+            <w:r>
+              <w:rPr>
+                <w:sz w:val="28"/>
+              </w:rPr>
+              <w:t xml:space="preserve">Rationale </w:t>
+            </w:r>
+          </w:p>
+        </w:tc>
+      </w:tr>
+      <w:tr>
+        <w:trPr>
+          <w:cnfStyle w:val="000000100000" w:firstRow="0" w:lastRow="0" w:firstColumn="0" w:lastColumn="0" w:oddVBand="0" w:evenVBand="0" w:oddHBand="1" w:evenHBand="0" w:firstRowFirstColumn="0" w:firstRowLastColumn="0" w:lastRowFirstColumn="0" w:lastRowLastColumn="0"/>
+          <w:trHeight w:val="728"/>
+        </w:trPr>
+        <w:tc>
+          <w:tcPr>
+            <w:cnfStyle w:val="001000000000" w:firstRow="0" w:lastRow="0" w:firstColumn="1" w:lastColumn="0" w:oddVBand="0" w:evenVBand="0" w:oddHBand="0" w:evenHBand="0" w:firstRowFirstColumn="0" w:firstRowLastColumn="0" w:lastRowFirstColumn="0" w:lastRowLastColumn="0"/>
             <w:tcW w:w="4675" w:type="dxa"/>
           </w:tcPr>
           <w:p>
-            <w:r>
-              <w:t>UI/UX module is used by the user interface in importing UI components.</w:t>
-            </w:r>
-          </w:p>
-          <w:p/>
+            <w:pPr>
+              <w:rPr>
+                <w:b w:val="0"/>
+              </w:rPr>
+            </w:pPr>
+            <w:r>
+              <w:rPr>
+                <w:b w:val="0"/>
+              </w:rPr>
+              <w:t>UI/UX module is used by the user inter</w:t>
+            </w:r>
+            <w:r>
+              <w:rPr>
+                <w:b w:val="0"/>
+              </w:rPr>
+              <w:t>face in importing UI components</w:t>
+            </w:r>
+          </w:p>
         </w:tc>
         <w:tc>
           <w:tcPr>
             <w:tcW w:w="4675" w:type="dxa"/>
           </w:tcPr>
           <w:p>
-            <w:r>
-              <w:t xml:space="preserve">As there are multiple stakeholders in the system, the frontend of the </w:t>
-            </w:r>
-          </w:p>
-        </w:tc>
-      </w:tr>
-      <w:tr>
-        <w:tc>
-          <w:tcPr>
-            <w:tcW w:w="4675" w:type="dxa"/>
-          </w:tcPr>
-          <w:p/>
-        </w:tc>
-        <w:tc>
-          <w:tcPr>
-            <w:tcW w:w="4675" w:type="dxa"/>
-          </w:tcPr>
-          <w:p/>
-        </w:tc>
-      </w:tr>
-      <w:tr>
-        <w:tc>
-          <w:tcPr>
-            <w:tcW w:w="4675" w:type="dxa"/>
-          </w:tcPr>
-          <w:p/>
-        </w:tc>
-        <w:tc>
-          <w:tcPr>
-            <w:tcW w:w="4675" w:type="dxa"/>
-          </w:tcPr>
-          <w:p/>
+            <w:pPr>
+              <w:cnfStyle w:val="000000100000" w:firstRow="0" w:lastRow="0" w:firstColumn="0" w:lastColumn="0" w:oddVBand="0" w:evenVBand="0" w:oddHBand="1" w:evenHBand="0" w:firstRowFirstColumn="0" w:firstRowLastColumn="0" w:lastRowFirstColumn="0" w:lastRowLastColumn="0"/>
+            </w:pPr>
+            <w:r>
+              <w:t xml:space="preserve">As there are multiple stakeholders in </w:t>
+            </w:r>
+            <w:r>
+              <w:t xml:space="preserve">the system, there are multiple dashboard for the system. We pre-build UI/UX components </w:t>
+            </w:r>
+          </w:p>
         </w:tc>
       </w:tr>
     </w:tbl>
@@ -4876,7 +4927,7 @@
 </file>
 
 <file path=customXml/itemProps1.xml><?xml version="1.0" encoding="utf-8"?>
-<ds:datastoreItem xmlns:ds="http://schemas.openxmlformats.org/officeDocument/2006/customXml" ds:itemID="{1E3B6823-4215-4FF4-9881-D2A6A52BB546}">
+<ds:datastoreItem xmlns:ds="http://schemas.openxmlformats.org/officeDocument/2006/customXml" ds:itemID="{7785447A-7F74-4B47-B0B9-2274829E72FF}">
   <ds:schemaRefs>
     <ds:schemaRef ds:uri="http://schemas.openxmlformats.org/officeDocument/2006/bibliography"/>
   </ds:schemaRefs>

</xml_diff>